<commit_message>
misc changes, refactored msgReceived
</commit_message>
<xml_diff>
--- a/design_doc_draft.docx
+++ b/design_doc_draft.docx
@@ -1175,9 +1175,11 @@
     </w:p>
     <w:p>
       <w:pPr>
-        <w:pStyle w:val="NoSpacing"/>
-        <w:rPr>
-          <w:rFonts w:ascii="Times New Roman" w:hAnsi="Times New Roman" w:cs="Times New Roman"/>
+        <w:spacing w:before="100" w:beforeAutospacing="1" w:after="100" w:afterAutospacing="1" w:line="240" w:lineRule="auto"/>
+        <w:textAlignment w:val="baseline"/>
+        <w:rPr>
+          <w:rFonts w:ascii="Times New Roman" w:eastAsia="Times New Roman" w:hAnsi="Times New Roman" w:cs="Times New Roman"/>
+          <w:color w:val="000000"/>
         </w:rPr>
       </w:pPr>
       <w:r>
@@ -1276,14 +1278,6 @@
         </w:rPr>
         <w:t>The main functionalities include the following:</w:t>
       </w:r>
-    </w:p>
-    <w:p>
-      <w:pPr>
-        <w:pStyle w:val="NoSpacing"/>
-        <w:rPr>
-          <w:rFonts w:ascii="Times New Roman" w:hAnsi="Times New Roman" w:cs="Times New Roman"/>
-        </w:rPr>
-      </w:pPr>
     </w:p>
     <w:p>
       <w:pPr>
@@ -1445,7 +1439,7 @@
           <v:shape id="_x0000_i1026" type="#_x0000_t75" style="width:467.7pt;height:92.15pt" o:ole="">
             <v:imagedata r:id="rId6" o:title=""/>
           </v:shape>
-          <o:OLEObject Type="Embed" ProgID="Visio.Drawing.11" ShapeID="_x0000_i1026" DrawAspect="Content" ObjectID="_1360346772" r:id="rId7"/>
+          <o:OLEObject Type="Embed" ProgID="Visio.Drawing.11" ShapeID="_x0000_i1026" DrawAspect="Content" ObjectID="_1360348568" r:id="rId7"/>
         </w:object>
       </w:r>
     </w:p>
@@ -1561,19 +1555,21 @@
         <w:rPr>
           <w:rFonts w:ascii="Times New Roman" w:hAnsi="Times New Roman" w:cs="Times New Roman"/>
         </w:rPr>
-        <w:t>. In doing so, that Use</w:t>
-      </w:r>
-      <w:r>
-        <w:rPr>
-          <w:rFonts w:ascii="Times New Roman" w:hAnsi="Times New Roman" w:cs="Times New Roman"/>
-        </w:rPr>
-        <w:t>r has no more internal handles on it</w:t>
-      </w:r>
-      <w:r>
-        <w:rPr>
-          <w:rFonts w:ascii="Times New Roman" w:hAnsi="Times New Roman" w:cs="Times New Roman"/>
-        </w:rPr>
-        <w:t>.</w:t>
+        <w:t xml:space="preserve">. Finally, the </w:t>
+      </w:r>
+      <w:proofErr w:type="spellStart"/>
+      <w:r>
+        <w:rPr>
+          <w:rFonts w:ascii="Times New Roman" w:hAnsi="Times New Roman" w:cs="Times New Roman"/>
+        </w:rPr>
+        <w:t>ChatServer</w:t>
+      </w:r>
+      <w:proofErr w:type="spellEnd"/>
+      <w:r>
+        <w:rPr>
+          <w:rFonts w:ascii="Times New Roman" w:hAnsi="Times New Roman" w:cs="Times New Roman"/>
+        </w:rPr>
+        <w:t xml:space="preserve"> calls User’s logoff() method to set its new state.</w:t>
       </w:r>
     </w:p>
     <w:p>
@@ -1801,7 +1797,7 @@
           <v:shape id="_x0000_i1025" type="#_x0000_t75" style="width:467.7pt;height:112.3pt" o:ole="">
             <v:imagedata r:id="rId8" o:title=""/>
           </v:shape>
-          <o:OLEObject Type="Embed" ProgID="Visio.Drawing.11" ShapeID="_x0000_i1025" DrawAspect="Content" ObjectID="_1360346773" r:id="rId9"/>
+          <o:OLEObject Type="Embed" ProgID="Visio.Drawing.11" ShapeID="_x0000_i1025" DrawAspect="Content" ObjectID="_1360348569" r:id="rId9"/>
         </w:object>
       </w:r>
     </w:p>
@@ -1954,7 +1950,7 @@
           <v:shape id="_x0000_i1027" type="#_x0000_t75" style="width:400.3pt;height:134.8pt" o:ole="">
             <v:imagedata r:id="rId10" o:title=""/>
           </v:shape>
-          <o:OLEObject Type="Embed" ProgID="Visio.Drawing.11" ShapeID="_x0000_i1027" DrawAspect="Content" ObjectID="_1360346774" r:id="rId11"/>
+          <o:OLEObject Type="Embed" ProgID="Visio.Drawing.11" ShapeID="_x0000_i1027" DrawAspect="Content" ObjectID="_1360348570" r:id="rId11"/>
         </w:object>
       </w:r>
     </w:p>
@@ -2343,7 +2339,7 @@
           <v:shape id="_x0000_i1028" type="#_x0000_t75" style="width:467.7pt;height:180.85pt" o:ole="">
             <v:imagedata r:id="rId12" o:title=""/>
           </v:shape>
-          <o:OLEObject Type="Embed" ProgID="Visio.Drawing.11" ShapeID="_x0000_i1028" DrawAspect="Content" ObjectID="_1360346775" r:id="rId13"/>
+          <o:OLEObject Type="Embed" ProgID="Visio.Drawing.11" ShapeID="_x0000_i1028" DrawAspect="Content" ObjectID="_1360348571" r:id="rId13"/>
         </w:object>
       </w:r>
     </w:p>
@@ -2407,6 +2403,156 @@
           <w:rFonts w:ascii="Times New Roman" w:hAnsi="Times New Roman" w:cs="Times New Roman"/>
         </w:rPr>
         <w:t xml:space="preserve"> In logging the message</w:t>
+      </w:r>
+      <w:r>
+        <w:rPr>
+          <w:rFonts w:ascii="Times New Roman" w:hAnsi="Times New Roman" w:cs="Times New Roman"/>
+        </w:rPr>
+        <w:t xml:space="preserve">, we first check if it comes from a </w:t>
+      </w:r>
+      <w:proofErr w:type="spellStart"/>
+      <w:r>
+        <w:rPr>
+          <w:rFonts w:ascii="Times New Roman" w:hAnsi="Times New Roman" w:cs="Times New Roman"/>
+        </w:rPr>
+        <w:t>ChatGroup</w:t>
+      </w:r>
+      <w:proofErr w:type="spellEnd"/>
+      <w:r>
+        <w:rPr>
+          <w:rFonts w:ascii="Times New Roman" w:hAnsi="Times New Roman" w:cs="Times New Roman"/>
+        </w:rPr>
+        <w:t xml:space="preserve">. If so, then we reference the </w:t>
+      </w:r>
+      <w:proofErr w:type="spellStart"/>
+      <w:r>
+        <w:rPr>
+          <w:rFonts w:ascii="Times New Roman" w:hAnsi="Times New Roman" w:cs="Times New Roman"/>
+        </w:rPr>
+        <w:t>chatlog</w:t>
+      </w:r>
+      <w:proofErr w:type="spellEnd"/>
+      <w:r>
+        <w:rPr>
+          <w:rFonts w:ascii="Times New Roman" w:hAnsi="Times New Roman" w:cs="Times New Roman"/>
+        </w:rPr>
+        <w:t xml:space="preserve"> by the group name; otherwise, we reference it by the sender (since it’s a 1-on-1 conversation).</w:t>
+      </w:r>
+    </w:p>
+    <w:p>
+      <w:pPr>
+        <w:pStyle w:val="NoSpacing"/>
+        <w:rPr>
+          <w:rFonts w:ascii="Times New Roman" w:hAnsi="Times New Roman" w:cs="Times New Roman"/>
+        </w:rPr>
+      </w:pPr>
+    </w:p>
+    <w:p>
+      <w:pPr>
+        <w:pStyle w:val="NoSpacing"/>
+        <w:rPr>
+          <w:rFonts w:ascii="Times New Roman" w:hAnsi="Times New Roman" w:cs="Times New Roman"/>
+        </w:rPr>
+      </w:pPr>
+      <w:r>
+        <w:rPr>
+          <w:rFonts w:ascii="Times New Roman" w:hAnsi="Times New Roman" w:cs="Times New Roman"/>
+        </w:rPr>
+        <w:t xml:space="preserve">It is possible that the </w:t>
+      </w:r>
+      <w:proofErr w:type="spellStart"/>
+      <w:r>
+        <w:rPr>
+          <w:rFonts w:ascii="Times New Roman" w:hAnsi="Times New Roman" w:cs="Times New Roman"/>
+        </w:rPr>
+        <w:t>ChatLog</w:t>
+      </w:r>
+      <w:proofErr w:type="spellEnd"/>
+      <w:r>
+        <w:rPr>
+          <w:rFonts w:ascii="Times New Roman" w:hAnsi="Times New Roman" w:cs="Times New Roman"/>
+        </w:rPr>
+        <w:t xml:space="preserve"> already exists for this particular reference, in which case it is simply the continuation of a previous conversation. Otherwise, we create a new </w:t>
+      </w:r>
+      <w:proofErr w:type="spellStart"/>
+      <w:r>
+        <w:rPr>
+          <w:rFonts w:ascii="Times New Roman" w:hAnsi="Times New Roman" w:cs="Times New Roman"/>
+        </w:rPr>
+        <w:t>ChatLog</w:t>
+      </w:r>
+      <w:proofErr w:type="spellEnd"/>
+      <w:r>
+        <w:rPr>
+          <w:rFonts w:ascii="Times New Roman" w:hAnsi="Times New Roman" w:cs="Times New Roman"/>
+        </w:rPr>
+        <w:t xml:space="preserve"> corresponding to the reference, and add it to the User’s list of </w:t>
+      </w:r>
+      <w:proofErr w:type="spellStart"/>
+      <w:r>
+        <w:rPr>
+          <w:rFonts w:ascii="Times New Roman" w:hAnsi="Times New Roman" w:cs="Times New Roman"/>
+        </w:rPr>
+        <w:t>ChatLogs</w:t>
+      </w:r>
+      <w:proofErr w:type="spellEnd"/>
+      <w:r>
+        <w:rPr>
+          <w:rFonts w:ascii="Times New Roman" w:hAnsi="Times New Roman" w:cs="Times New Roman"/>
+        </w:rPr>
+        <w:t xml:space="preserve">. Then we just tack on the new Message onto the end of the </w:t>
+      </w:r>
+      <w:proofErr w:type="spellStart"/>
+      <w:r>
+        <w:rPr>
+          <w:rFonts w:ascii="Times New Roman" w:hAnsi="Times New Roman" w:cs="Times New Roman"/>
+        </w:rPr>
+        <w:t>ChatLog</w:t>
+      </w:r>
+      <w:proofErr w:type="spellEnd"/>
+      <w:r>
+        <w:rPr>
+          <w:rFonts w:ascii="Times New Roman" w:hAnsi="Times New Roman" w:cs="Times New Roman"/>
+        </w:rPr>
+        <w:t>, since it is just a list of Messages.</w:t>
+      </w:r>
+    </w:p>
+    <w:p>
+      <w:pPr>
+        <w:pStyle w:val="NoSpacing"/>
+        <w:rPr>
+          <w:rFonts w:ascii="Times New Roman" w:hAnsi="Times New Roman" w:cs="Times New Roman"/>
+          <w:u w:val="single"/>
+        </w:rPr>
+      </w:pPr>
+    </w:p>
+    <w:p>
+      <w:pPr>
+        <w:pStyle w:val="NoSpacing"/>
+      </w:pPr>
+      <w:r>
+        <w:object w:dxaOrig="10164" w:dyaOrig="2964">
+          <v:shape id="_x0000_i1029" type="#_x0000_t75" style="width:467.7pt;height:136.5pt" o:ole="">
+            <v:imagedata r:id="rId14" o:title=""/>
+          </v:shape>
+          <o:OLEObject Type="Embed" ProgID="Visio.Drawing.11" ShapeID="_x0000_i1029" DrawAspect="Content" ObjectID="_1360348572" r:id="rId15"/>
+        </w:object>
+      </w:r>
+    </w:p>
+    <w:p>
+      <w:pPr>
+        <w:pStyle w:val="NoSpacing"/>
+        <w:rPr>
+          <w:rFonts w:ascii="Times New Roman" w:hAnsi="Times New Roman" w:cs="Times New Roman"/>
+          <w:b/>
+          <w:u w:val="single"/>
+        </w:rPr>
+      </w:pPr>
+      <w:r>
+        <w:rPr>
+          <w:b/>
+        </w:rPr>
+        <w:t>Figure 5: Receiving messages</w:t>
       </w:r>
     </w:p>
     <w:p>
@@ -3077,6 +3223,12 @@
           <w:rFonts w:ascii="Times New Roman" w:hAnsi="Times New Roman" w:cs="Times New Roman"/>
         </w:rPr>
         <w:br/>
+      </w:r>
+      <w:r>
+        <w:rPr>
+          <w:rFonts w:ascii="Times New Roman" w:hAnsi="Times New Roman" w:cs="Times New Roman"/>
+        </w:rPr>
+        <w:lastRenderedPageBreak/>
         <w:t xml:space="preserve">public </w:t>
       </w:r>
       <w:proofErr w:type="spellStart"/>
@@ -3477,7 +3629,6 @@
         <w:rPr>
           <w:rFonts w:ascii="Times New Roman" w:eastAsia="Times New Roman" w:hAnsi="Times New Roman" w:cs="Times New Roman"/>
         </w:rPr>
-        <w:lastRenderedPageBreak/>
         <w:t xml:space="preserve">If username is not in </w:t>
       </w:r>
       <w:proofErr w:type="spellStart"/>
@@ -3847,6 +3998,7 @@
           <w:rFonts w:ascii="Times New Roman" w:eastAsia="Times New Roman" w:hAnsi="Times New Roman" w:cs="Times New Roman"/>
           <w:color w:val="000000"/>
         </w:rPr>
+        <w:lastRenderedPageBreak/>
         <w:t>Releases write lock</w:t>
       </w:r>
       <w:r>
@@ -4103,131 +4255,487 @@
           <w:rFonts w:ascii="Times New Roman" w:eastAsia="Times New Roman" w:hAnsi="Times New Roman" w:cs="Times New Roman"/>
         </w:rPr>
         <w:br/>
+        <w:t>        Releases write lock</w:t>
+      </w:r>
+      <w:r>
+        <w:rPr>
+          <w:rFonts w:ascii="Times New Roman" w:eastAsia="Times New Roman" w:hAnsi="Times New Roman" w:cs="Times New Roman"/>
+        </w:rPr>
+        <w:br/>
+      </w:r>
+      <w:r>
+        <w:rPr>
+          <w:rFonts w:ascii="Times New Roman" w:eastAsia="Times New Roman" w:hAnsi="Times New Roman" w:cs="Times New Roman"/>
+          <w:color w:val="000000"/>
+        </w:rPr>
+        <w:t>        Join group</w:t>
+      </w:r>
+      <w:r>
+        <w:rPr>
+          <w:rFonts w:ascii="Times New Roman" w:eastAsia="Times New Roman" w:hAnsi="Times New Roman" w:cs="Times New Roman"/>
+        </w:rPr>
+        <w:br/>
+        <w:t>        Releases read lock</w:t>
+      </w:r>
+      <w:r>
+        <w:rPr>
+          <w:rFonts w:ascii="Times New Roman" w:eastAsia="Times New Roman" w:hAnsi="Times New Roman" w:cs="Times New Roman"/>
+        </w:rPr>
+        <w:br/>
+      </w:r>
+      <w:r>
+        <w:rPr>
+          <w:rFonts w:ascii="Times New Roman" w:eastAsia="Times New Roman" w:hAnsi="Times New Roman" w:cs="Times New Roman"/>
+          <w:color w:val="000000"/>
+        </w:rPr>
+        <w:t>        Return joined successful?</w:t>
+      </w:r>
+      <w:r>
+        <w:rPr>
+          <w:rFonts w:ascii="Times New Roman" w:eastAsia="Times New Roman" w:hAnsi="Times New Roman" w:cs="Times New Roman"/>
+        </w:rPr>
+        <w:br/>
+        <w:t>    Add group</w:t>
+      </w:r>
+      <w:r>
+        <w:rPr>
+          <w:rFonts w:ascii="Times New Roman" w:eastAsia="Times New Roman" w:hAnsi="Times New Roman" w:cs="Times New Roman"/>
+        </w:rPr>
+        <w:br/>
+        <w:t>    Acquires read lock</w:t>
+      </w:r>
+      <w:r>
+        <w:rPr>
+          <w:rFonts w:ascii="Times New Roman" w:eastAsia="Times New Roman" w:hAnsi="Times New Roman" w:cs="Times New Roman"/>
+        </w:rPr>
+        <w:br/>
+      </w:r>
+      <w:r>
+        <w:rPr>
+          <w:rFonts w:ascii="Times New Roman" w:eastAsia="Times New Roman" w:hAnsi="Times New Roman" w:cs="Times New Roman"/>
+          <w:color w:val="000000"/>
+        </w:rPr>
+        <w:t>    Releases write lock</w:t>
+      </w:r>
+      <w:r>
+        <w:rPr>
+          <w:rFonts w:ascii="Times New Roman" w:eastAsia="Times New Roman" w:hAnsi="Times New Roman" w:cs="Times New Roman"/>
+        </w:rPr>
+        <w:br/>
+      </w:r>
+      <w:r>
+        <w:rPr>
+          <w:rFonts w:ascii="Times New Roman" w:eastAsia="Times New Roman" w:hAnsi="Times New Roman" w:cs="Times New Roman"/>
+          <w:color w:val="000000"/>
+        </w:rPr>
+        <w:t>    Join group</w:t>
+      </w:r>
+      <w:r>
+        <w:rPr>
+          <w:rFonts w:ascii="Times New Roman" w:eastAsia="Times New Roman" w:hAnsi="Times New Roman" w:cs="Times New Roman"/>
+        </w:rPr>
+        <w:br/>
+        <w:t>    Releases read lock</w:t>
+      </w:r>
+      <w:r>
+        <w:rPr>
+          <w:rFonts w:ascii="Times New Roman" w:eastAsia="Times New Roman" w:hAnsi="Times New Roman" w:cs="Times New Roman"/>
+        </w:rPr>
+        <w:br/>
+      </w:r>
+      <w:r>
+        <w:rPr>
+          <w:rFonts w:ascii="Times New Roman" w:eastAsia="Times New Roman" w:hAnsi="Times New Roman" w:cs="Times New Roman"/>
+          <w:color w:val="000000"/>
+        </w:rPr>
+        <w:t>    Returns joined successful?</w:t>
+      </w:r>
+      <w:r>
+        <w:rPr>
+          <w:rFonts w:ascii="Times New Roman" w:eastAsia="Times New Roman" w:hAnsi="Times New Roman" w:cs="Times New Roman"/>
+        </w:rPr>
+        <w:br/>
+      </w:r>
+      <w:r>
+        <w:rPr>
+          <w:rFonts w:ascii="Times New Roman" w:eastAsia="Times New Roman" w:hAnsi="Times New Roman" w:cs="Times New Roman"/>
+        </w:rPr>
+        <w:br/>
+        <w:t xml:space="preserve">public </w:t>
+      </w:r>
+      <w:proofErr w:type="spellStart"/>
+      <w:r>
+        <w:rPr>
+          <w:rFonts w:ascii="Times New Roman" w:eastAsia="Times New Roman" w:hAnsi="Times New Roman" w:cs="Times New Roman"/>
+        </w:rPr>
+        <w:t>boolean</w:t>
+      </w:r>
+      <w:proofErr w:type="spellEnd"/>
+      <w:r>
+        <w:rPr>
+          <w:rFonts w:ascii="Times New Roman" w:eastAsia="Times New Roman" w:hAnsi="Times New Roman" w:cs="Times New Roman"/>
+        </w:rPr>
+        <w:t xml:space="preserve"> </w:t>
+      </w:r>
+      <w:proofErr w:type="spellStart"/>
+      <w:r>
+        <w:rPr>
+          <w:rFonts w:ascii="Times New Roman" w:eastAsia="Times New Roman" w:hAnsi="Times New Roman" w:cs="Times New Roman"/>
+        </w:rPr>
+        <w:t>leaveGroup</w:t>
+      </w:r>
+      <w:proofErr w:type="spellEnd"/>
+      <w:r>
+        <w:rPr>
+          <w:rFonts w:ascii="Times New Roman" w:eastAsia="Times New Roman" w:hAnsi="Times New Roman" w:cs="Times New Roman"/>
+        </w:rPr>
+        <w:t>(</w:t>
+      </w:r>
+      <w:proofErr w:type="spellStart"/>
+      <w:r>
+        <w:rPr>
+          <w:rFonts w:ascii="Times New Roman" w:eastAsia="Times New Roman" w:hAnsi="Times New Roman" w:cs="Times New Roman"/>
+        </w:rPr>
+        <w:t>BaseUser</w:t>
+      </w:r>
+      <w:proofErr w:type="spellEnd"/>
+      <w:r>
+        <w:rPr>
+          <w:rFonts w:ascii="Times New Roman" w:eastAsia="Times New Roman" w:hAnsi="Times New Roman" w:cs="Times New Roman"/>
+        </w:rPr>
+        <w:t xml:space="preserve"> user, String </w:t>
+      </w:r>
+      <w:proofErr w:type="spellStart"/>
+      <w:r>
+        <w:rPr>
+          <w:rFonts w:ascii="Times New Roman" w:eastAsia="Times New Roman" w:hAnsi="Times New Roman" w:cs="Times New Roman"/>
+        </w:rPr>
+        <w:t>groupName</w:t>
+      </w:r>
+      <w:proofErr w:type="spellEnd"/>
+      <w:r>
+        <w:rPr>
+          <w:rFonts w:ascii="Times New Roman" w:eastAsia="Times New Roman" w:hAnsi="Times New Roman" w:cs="Times New Roman"/>
+        </w:rPr>
+        <w:t>)</w:t>
+      </w:r>
+    </w:p>
+    <w:p>
+      <w:pPr>
+        <w:spacing w:after="0" w:line="240" w:lineRule="auto"/>
+        <w:rPr>
+          <w:rFonts w:ascii="Times New Roman" w:eastAsia="Times New Roman" w:hAnsi="Times New Roman" w:cs="Times New Roman"/>
+        </w:rPr>
+      </w:pPr>
+      <w:r>
+        <w:rPr>
+          <w:rFonts w:ascii="Times New Roman" w:eastAsia="Times New Roman" w:hAnsi="Times New Roman" w:cs="Times New Roman"/>
+        </w:rPr>
+        <w:t xml:space="preserve">Fetches </w:t>
+      </w:r>
+      <w:proofErr w:type="spellStart"/>
+      <w:r>
+        <w:rPr>
+          <w:rFonts w:ascii="Times New Roman" w:eastAsia="Times New Roman" w:hAnsi="Times New Roman" w:cs="Times New Roman"/>
+        </w:rPr>
+        <w:t>ChatGroup</w:t>
+      </w:r>
+      <w:proofErr w:type="spellEnd"/>
+      <w:r>
+        <w:rPr>
+          <w:rFonts w:ascii="Times New Roman" w:eastAsia="Times New Roman" w:hAnsi="Times New Roman" w:cs="Times New Roman"/>
+        </w:rPr>
+        <w:t xml:space="preserve"> from groups and removes User from group. Returns false if the group doesn't exist, or if the user doesn't exist in the group. Otherwise returns true.</w:t>
+      </w:r>
+      <w:r>
+        <w:rPr>
+          <w:rFonts w:ascii="Times New Roman" w:eastAsia="Times New Roman" w:hAnsi="Times New Roman" w:cs="Times New Roman"/>
+        </w:rPr>
+        <w:br/>
+      </w:r>
+      <w:r>
+        <w:rPr>
+          <w:rFonts w:ascii="Times New Roman" w:eastAsia="Times New Roman" w:hAnsi="Times New Roman" w:cs="Times New Roman"/>
+          <w:color w:val="000000"/>
+        </w:rPr>
+        <w:t xml:space="preserve">    Similar to </w:t>
+      </w:r>
+      <w:proofErr w:type="spellStart"/>
+      <w:r>
+        <w:rPr>
+          <w:rFonts w:ascii="Times New Roman" w:eastAsia="Times New Roman" w:hAnsi="Times New Roman" w:cs="Times New Roman"/>
+          <w:color w:val="000000"/>
+        </w:rPr>
+        <w:t>joinGroup</w:t>
+      </w:r>
+      <w:proofErr w:type="spellEnd"/>
+      <w:r>
+        <w:rPr>
+          <w:rFonts w:ascii="Times New Roman" w:eastAsia="Times New Roman" w:hAnsi="Times New Roman" w:cs="Times New Roman"/>
+          <w:color w:val="000000"/>
+        </w:rPr>
+        <w:t xml:space="preserve">, there's a possibility that we have to modify groups; if the User is the last person to leave the </w:t>
+      </w:r>
+      <w:proofErr w:type="spellStart"/>
+      <w:r>
+        <w:rPr>
+          <w:rFonts w:ascii="Times New Roman" w:eastAsia="Times New Roman" w:hAnsi="Times New Roman" w:cs="Times New Roman"/>
+          <w:color w:val="000000"/>
+        </w:rPr>
+        <w:t>ChatGroup</w:t>
+      </w:r>
+      <w:proofErr w:type="spellEnd"/>
+      <w:r>
+        <w:rPr>
+          <w:rFonts w:ascii="Times New Roman" w:eastAsia="Times New Roman" w:hAnsi="Times New Roman" w:cs="Times New Roman"/>
+          <w:color w:val="000000"/>
+        </w:rPr>
+        <w:t>, it will be deleted. Therefore, we first acquire the write lock. We downgrade to a read lock if it turns out that the User won't be the last one leaving.</w:t>
+      </w:r>
+      <w:r>
+        <w:rPr>
+          <w:rFonts w:ascii="Times New Roman" w:eastAsia="Times New Roman" w:hAnsi="Times New Roman" w:cs="Times New Roman"/>
+        </w:rPr>
+        <w:br/>
+      </w:r>
+      <w:r>
+        <w:rPr>
+          <w:rFonts w:ascii="Times New Roman" w:eastAsia="Times New Roman" w:hAnsi="Times New Roman" w:cs="Times New Roman"/>
+        </w:rPr>
+        <w:br/>
+      </w:r>
+      <w:r>
+        <w:rPr>
+          <w:rFonts w:ascii="Times New Roman" w:eastAsia="Times New Roman" w:hAnsi="Times New Roman" w:cs="Times New Roman"/>
+          <w:color w:val="000000"/>
+        </w:rPr>
+        <w:t>Acquires write lock</w:t>
+      </w:r>
+      <w:r>
+        <w:rPr>
+          <w:rFonts w:ascii="Times New Roman" w:eastAsia="Times New Roman" w:hAnsi="Times New Roman" w:cs="Times New Roman"/>
+        </w:rPr>
+        <w:br/>
+        <w:t>    Group exists?</w:t>
+      </w:r>
+      <w:r>
+        <w:rPr>
+          <w:rFonts w:ascii="Times New Roman" w:eastAsia="Times New Roman" w:hAnsi="Times New Roman" w:cs="Times New Roman"/>
+        </w:rPr>
+        <w:br/>
+      </w:r>
+      <w:r>
+        <w:rPr>
+          <w:rFonts w:ascii="Times New Roman" w:eastAsia="Times New Roman" w:hAnsi="Times New Roman" w:cs="Times New Roman"/>
+          <w:color w:val="000000"/>
+        </w:rPr>
+        <w:t>        Users in group is 1?</w:t>
+      </w:r>
+      <w:r>
+        <w:rPr>
+          <w:rFonts w:ascii="Times New Roman" w:eastAsia="Times New Roman" w:hAnsi="Times New Roman" w:cs="Times New Roman"/>
+        </w:rPr>
+        <w:br/>
+        <w:t>            Leave successful?</w:t>
+      </w:r>
+      <w:r>
+        <w:rPr>
+          <w:rFonts w:ascii="Times New Roman" w:eastAsia="Times New Roman" w:hAnsi="Times New Roman" w:cs="Times New Roman"/>
+        </w:rPr>
+        <w:br/>
+      </w:r>
+      <w:r>
+        <w:rPr>
+          <w:rFonts w:ascii="Times New Roman" w:eastAsia="Times New Roman" w:hAnsi="Times New Roman" w:cs="Times New Roman"/>
+          <w:color w:val="000000"/>
+        </w:rPr>
+        <w:t>                Delete group</w:t>
+      </w:r>
+      <w:r>
+        <w:rPr>
+          <w:rFonts w:ascii="Times New Roman" w:eastAsia="Times New Roman" w:hAnsi="Times New Roman" w:cs="Times New Roman"/>
+        </w:rPr>
+        <w:br/>
+        <w:t>                Releases write lock</w:t>
+      </w:r>
+      <w:r>
+        <w:rPr>
+          <w:rFonts w:ascii="Times New Roman" w:eastAsia="Times New Roman" w:hAnsi="Times New Roman" w:cs="Times New Roman"/>
+        </w:rPr>
+        <w:br/>
+      </w:r>
+      <w:r>
+        <w:rPr>
+          <w:rFonts w:ascii="Times New Roman" w:eastAsia="Times New Roman" w:hAnsi="Times New Roman" w:cs="Times New Roman"/>
+          <w:color w:val="000000"/>
+        </w:rPr>
+        <w:t>            else</w:t>
+      </w:r>
+      <w:r>
+        <w:rPr>
+          <w:rFonts w:ascii="Times New Roman" w:eastAsia="Times New Roman" w:hAnsi="Times New Roman" w:cs="Times New Roman"/>
+        </w:rPr>
+        <w:br/>
+        <w:t>                Releases write lock</w:t>
+      </w:r>
+      <w:r>
+        <w:rPr>
+          <w:rFonts w:ascii="Times New Roman" w:eastAsia="Times New Roman" w:hAnsi="Times New Roman" w:cs="Times New Roman"/>
+        </w:rPr>
+        <w:br/>
+      </w:r>
+      <w:r>
+        <w:rPr>
+          <w:rFonts w:ascii="Times New Roman" w:eastAsia="Times New Roman" w:hAnsi="Times New Roman" w:cs="Times New Roman"/>
+          <w:color w:val="000000"/>
+        </w:rPr>
+        <w:t>                Returns false</w:t>
+      </w:r>
+      <w:r>
+        <w:rPr>
+          <w:rFonts w:ascii="Times New Roman" w:eastAsia="Times New Roman" w:hAnsi="Times New Roman" w:cs="Times New Roman"/>
+        </w:rPr>
+        <w:br/>
+        <w:t>        else</w:t>
+      </w:r>
+      <w:r>
+        <w:rPr>
+          <w:rFonts w:ascii="Times New Roman" w:eastAsia="Times New Roman" w:hAnsi="Times New Roman" w:cs="Times New Roman"/>
+        </w:rPr>
+        <w:br/>
+        <w:t>            Acquires read lock</w:t>
+      </w:r>
+      <w:r>
+        <w:rPr>
+          <w:rFonts w:ascii="Times New Roman" w:eastAsia="Times New Roman" w:hAnsi="Times New Roman" w:cs="Times New Roman"/>
+        </w:rPr>
+        <w:br/>
+      </w:r>
+      <w:r>
+        <w:rPr>
+          <w:rFonts w:ascii="Times New Roman" w:eastAsia="Times New Roman" w:hAnsi="Times New Roman" w:cs="Times New Roman"/>
+          <w:color w:val="000000"/>
+        </w:rPr>
+        <w:t>            Releases write lock</w:t>
+      </w:r>
+      <w:r>
+        <w:rPr>
+          <w:rFonts w:ascii="Times New Roman" w:eastAsia="Times New Roman" w:hAnsi="Times New Roman" w:cs="Times New Roman"/>
+        </w:rPr>
+        <w:br/>
+        <w:t>            Leave successful?</w:t>
+      </w:r>
+      <w:r>
+        <w:rPr>
+          <w:rFonts w:ascii="Times New Roman" w:eastAsia="Times New Roman" w:hAnsi="Times New Roman" w:cs="Times New Roman"/>
+        </w:rPr>
+        <w:br/>
+      </w:r>
+      <w:r>
+        <w:rPr>
+          <w:rFonts w:ascii="Times New Roman" w:eastAsia="Times New Roman" w:hAnsi="Times New Roman" w:cs="Times New Roman"/>
+          <w:color w:val="000000"/>
+        </w:rPr>
+        <w:t>                Releases read lock</w:t>
+      </w:r>
+      <w:r>
+        <w:rPr>
+          <w:rFonts w:ascii="Times New Roman" w:eastAsia="Times New Roman" w:hAnsi="Times New Roman" w:cs="Times New Roman"/>
+        </w:rPr>
+        <w:br/>
+        <w:t>                Returns true</w:t>
+      </w:r>
+      <w:r>
+        <w:rPr>
+          <w:rFonts w:ascii="Times New Roman" w:eastAsia="Times New Roman" w:hAnsi="Times New Roman" w:cs="Times New Roman"/>
+        </w:rPr>
+        <w:br/>
+      </w:r>
+      <w:r>
+        <w:rPr>
+          <w:rFonts w:ascii="Times New Roman" w:eastAsia="Times New Roman" w:hAnsi="Times New Roman" w:cs="Times New Roman"/>
+          <w:color w:val="000000"/>
+        </w:rPr>
+        <w:t>            else</w:t>
+      </w:r>
+      <w:r>
+        <w:rPr>
+          <w:rFonts w:ascii="Times New Roman" w:eastAsia="Times New Roman" w:hAnsi="Times New Roman" w:cs="Times New Roman"/>
+        </w:rPr>
+        <w:br/>
       </w:r>
       <w:r>
         <w:rPr>
           <w:rFonts w:ascii="Times New Roman" w:eastAsia="Times New Roman" w:hAnsi="Times New Roman" w:cs="Times New Roman"/>
         </w:rPr>
         <w:lastRenderedPageBreak/>
-        <w:t>        Releases write lock</w:t>
-      </w:r>
-      <w:r>
-        <w:rPr>
-          <w:rFonts w:ascii="Times New Roman" w:eastAsia="Times New Roman" w:hAnsi="Times New Roman" w:cs="Times New Roman"/>
-        </w:rPr>
-        <w:br/>
-      </w:r>
-      <w:r>
-        <w:rPr>
-          <w:rFonts w:ascii="Times New Roman" w:eastAsia="Times New Roman" w:hAnsi="Times New Roman" w:cs="Times New Roman"/>
-          <w:color w:val="000000"/>
-        </w:rPr>
-        <w:t>        Join group</w:t>
-      </w:r>
-      <w:r>
-        <w:rPr>
-          <w:rFonts w:ascii="Times New Roman" w:eastAsia="Times New Roman" w:hAnsi="Times New Roman" w:cs="Times New Roman"/>
-        </w:rPr>
-        <w:br/>
-        <w:t>        Releases read lock</w:t>
-      </w:r>
-      <w:r>
-        <w:rPr>
-          <w:rFonts w:ascii="Times New Roman" w:eastAsia="Times New Roman" w:hAnsi="Times New Roman" w:cs="Times New Roman"/>
-        </w:rPr>
-        <w:br/>
-      </w:r>
-      <w:r>
-        <w:rPr>
-          <w:rFonts w:ascii="Times New Roman" w:eastAsia="Times New Roman" w:hAnsi="Times New Roman" w:cs="Times New Roman"/>
-          <w:color w:val="000000"/>
-        </w:rPr>
-        <w:t>        Return joined successful?</w:t>
-      </w:r>
-      <w:r>
-        <w:rPr>
-          <w:rFonts w:ascii="Times New Roman" w:eastAsia="Times New Roman" w:hAnsi="Times New Roman" w:cs="Times New Roman"/>
-        </w:rPr>
-        <w:br/>
-        <w:t>    Add group</w:t>
-      </w:r>
-      <w:r>
-        <w:rPr>
-          <w:rFonts w:ascii="Times New Roman" w:eastAsia="Times New Roman" w:hAnsi="Times New Roman" w:cs="Times New Roman"/>
-        </w:rPr>
-        <w:br/>
-        <w:t>    Acquires read lock</w:t>
-      </w:r>
-      <w:r>
-        <w:rPr>
-          <w:rFonts w:ascii="Times New Roman" w:eastAsia="Times New Roman" w:hAnsi="Times New Roman" w:cs="Times New Roman"/>
-        </w:rPr>
-        <w:br/>
-      </w:r>
-      <w:r>
-        <w:rPr>
-          <w:rFonts w:ascii="Times New Roman" w:eastAsia="Times New Roman" w:hAnsi="Times New Roman" w:cs="Times New Roman"/>
-          <w:color w:val="000000"/>
-        </w:rPr>
-        <w:t>    Releases write lock</w:t>
-      </w:r>
-      <w:r>
-        <w:rPr>
-          <w:rFonts w:ascii="Times New Roman" w:eastAsia="Times New Roman" w:hAnsi="Times New Roman" w:cs="Times New Roman"/>
-        </w:rPr>
-        <w:br/>
-      </w:r>
-      <w:r>
-        <w:rPr>
-          <w:rFonts w:ascii="Times New Roman" w:eastAsia="Times New Roman" w:hAnsi="Times New Roman" w:cs="Times New Roman"/>
-          <w:color w:val="000000"/>
-        </w:rPr>
-        <w:t>    Join group</w:t>
-      </w:r>
-      <w:r>
-        <w:rPr>
-          <w:rFonts w:ascii="Times New Roman" w:eastAsia="Times New Roman" w:hAnsi="Times New Roman" w:cs="Times New Roman"/>
-        </w:rPr>
-        <w:br/>
-        <w:t>    Releases read lock</w:t>
-      </w:r>
-      <w:r>
-        <w:rPr>
-          <w:rFonts w:ascii="Times New Roman" w:eastAsia="Times New Roman" w:hAnsi="Times New Roman" w:cs="Times New Roman"/>
-        </w:rPr>
-        <w:br/>
-      </w:r>
-      <w:r>
-        <w:rPr>
-          <w:rFonts w:ascii="Times New Roman" w:eastAsia="Times New Roman" w:hAnsi="Times New Roman" w:cs="Times New Roman"/>
-          <w:color w:val="000000"/>
-        </w:rPr>
-        <w:t>    Returns joined successful?</w:t>
-      </w:r>
-      <w:r>
-        <w:rPr>
-          <w:rFonts w:ascii="Times New Roman" w:eastAsia="Times New Roman" w:hAnsi="Times New Roman" w:cs="Times New Roman"/>
-        </w:rPr>
-        <w:br/>
-      </w:r>
-      <w:r>
-        <w:rPr>
-          <w:rFonts w:ascii="Times New Roman" w:eastAsia="Times New Roman" w:hAnsi="Times New Roman" w:cs="Times New Roman"/>
-        </w:rPr>
-        <w:br/>
+        <w:t>                Releases read lock</w:t>
+      </w:r>
+      <w:r>
+        <w:rPr>
+          <w:rFonts w:ascii="Times New Roman" w:eastAsia="Times New Roman" w:hAnsi="Times New Roman" w:cs="Times New Roman"/>
+        </w:rPr>
+        <w:br/>
+      </w:r>
+      <w:r>
+        <w:rPr>
+          <w:rFonts w:ascii="Times New Roman" w:eastAsia="Times New Roman" w:hAnsi="Times New Roman" w:cs="Times New Roman"/>
+          <w:color w:val="000000"/>
+        </w:rPr>
+        <w:t>                Returns false</w:t>
+      </w:r>
+      <w:r>
+        <w:rPr>
+          <w:rFonts w:ascii="Times New Roman" w:eastAsia="Times New Roman" w:hAnsi="Times New Roman" w:cs="Times New Roman"/>
+        </w:rPr>
+        <w:br/>
+        <w:t>Releases write lock</w:t>
+      </w:r>
+      <w:r>
+        <w:rPr>
+          <w:rFonts w:ascii="Times New Roman" w:eastAsia="Times New Roman" w:hAnsi="Times New Roman" w:cs="Times New Roman"/>
+        </w:rPr>
+        <w:br/>
+      </w:r>
+      <w:r>
+        <w:rPr>
+          <w:rFonts w:ascii="Times New Roman" w:eastAsia="Times New Roman" w:hAnsi="Times New Roman" w:cs="Times New Roman"/>
+          <w:color w:val="000000"/>
+        </w:rPr>
+        <w:t>Returns false</w:t>
+      </w:r>
+      <w:r>
+        <w:rPr>
+          <w:rFonts w:ascii="Times New Roman" w:eastAsia="Times New Roman" w:hAnsi="Times New Roman" w:cs="Times New Roman"/>
+        </w:rPr>
+        <w:br/>
+      </w:r>
+      <w:r>
+        <w:rPr>
+          <w:rFonts w:ascii="Times New Roman" w:eastAsia="Times New Roman" w:hAnsi="Times New Roman" w:cs="Times New Roman"/>
+        </w:rPr>
+        <w:br/>
+      </w:r>
+      <w:r>
+        <w:rPr>
+          <w:rFonts w:ascii="Times New Roman" w:eastAsia="Times New Roman" w:hAnsi="Times New Roman" w:cs="Times New Roman"/>
+          <w:color w:val="000000"/>
+        </w:rPr>
         <w:t xml:space="preserve">public </w:t>
       </w:r>
       <w:proofErr w:type="spellStart"/>
       <w:r>
         <w:rPr>
           <w:rFonts w:ascii="Times New Roman" w:eastAsia="Times New Roman" w:hAnsi="Times New Roman" w:cs="Times New Roman"/>
-        </w:rPr>
-        <w:t>boolean</w:t>
-      </w:r>
-      <w:proofErr w:type="spellEnd"/>
-      <w:r>
-        <w:rPr>
-          <w:rFonts w:ascii="Times New Roman" w:eastAsia="Times New Roman" w:hAnsi="Times New Roman" w:cs="Times New Roman"/>
+          <w:color w:val="000000"/>
+        </w:rPr>
+        <w:t>MsgSendError</w:t>
+      </w:r>
+      <w:proofErr w:type="spellEnd"/>
+      <w:r>
+        <w:rPr>
+          <w:rFonts w:ascii="Times New Roman" w:eastAsia="Times New Roman" w:hAnsi="Times New Roman" w:cs="Times New Roman"/>
+          <w:color w:val="000000"/>
         </w:rPr>
         <w:t xml:space="preserve"> </w:t>
       </w:r>
@@ -4235,62 +4743,23 @@
       <w:r>
         <w:rPr>
           <w:rFonts w:ascii="Times New Roman" w:eastAsia="Times New Roman" w:hAnsi="Times New Roman" w:cs="Times New Roman"/>
-        </w:rPr>
-        <w:t>leaveGroup</w:t>
-      </w:r>
-      <w:proofErr w:type="spellEnd"/>
-      <w:r>
-        <w:rPr>
-          <w:rFonts w:ascii="Times New Roman" w:eastAsia="Times New Roman" w:hAnsi="Times New Roman" w:cs="Times New Roman"/>
-        </w:rPr>
-        <w:t>(</w:t>
-      </w:r>
-      <w:proofErr w:type="spellStart"/>
-      <w:r>
-        <w:rPr>
-          <w:rFonts w:ascii="Times New Roman" w:eastAsia="Times New Roman" w:hAnsi="Times New Roman" w:cs="Times New Roman"/>
-        </w:rPr>
-        <w:t>BaseUser</w:t>
-      </w:r>
-      <w:proofErr w:type="spellEnd"/>
-      <w:r>
-        <w:rPr>
-          <w:rFonts w:ascii="Times New Roman" w:eastAsia="Times New Roman" w:hAnsi="Times New Roman" w:cs="Times New Roman"/>
-        </w:rPr>
-        <w:t xml:space="preserve"> user, String </w:t>
-      </w:r>
-      <w:proofErr w:type="spellStart"/>
-      <w:r>
-        <w:rPr>
-          <w:rFonts w:ascii="Times New Roman" w:eastAsia="Times New Roman" w:hAnsi="Times New Roman" w:cs="Times New Roman"/>
-        </w:rPr>
-        <w:t>groupName</w:t>
-      </w:r>
-      <w:proofErr w:type="spellEnd"/>
-      <w:r>
-        <w:rPr>
-          <w:rFonts w:ascii="Times New Roman" w:eastAsia="Times New Roman" w:hAnsi="Times New Roman" w:cs="Times New Roman"/>
-        </w:rPr>
-        <w:t>)</w:t>
-      </w:r>
-    </w:p>
-    <w:p>
-      <w:pPr>
-        <w:spacing w:after="0" w:line="240" w:lineRule="auto"/>
-        <w:rPr>
-          <w:rFonts w:ascii="Times New Roman" w:eastAsia="Times New Roman" w:hAnsi="Times New Roman" w:cs="Times New Roman"/>
-        </w:rPr>
-      </w:pPr>
-      <w:r>
-        <w:rPr>
-          <w:rFonts w:ascii="Times New Roman" w:eastAsia="Times New Roman" w:hAnsi="Times New Roman" w:cs="Times New Roman"/>
-        </w:rPr>
-        <w:t xml:space="preserve">Fetches </w:t>
-      </w:r>
-      <w:proofErr w:type="spellStart"/>
-      <w:r>
-        <w:rPr>
-          <w:rFonts w:ascii="Times New Roman" w:eastAsia="Times New Roman" w:hAnsi="Times New Roman" w:cs="Times New Roman"/>
+          <w:color w:val="000000"/>
+        </w:rPr>
+        <w:t>processMessage</w:t>
+      </w:r>
+      <w:proofErr w:type="spellEnd"/>
+      <w:r>
+        <w:rPr>
+          <w:rFonts w:ascii="Times New Roman" w:eastAsia="Times New Roman" w:hAnsi="Times New Roman" w:cs="Times New Roman"/>
+          <w:color w:val="000000"/>
+        </w:rPr>
+        <w:t xml:space="preserve">(String source, String destination, String message) - Returns success if the destination successfully receives the Message object that this method creates. Depending on if the destination is a User or </w:t>
+      </w:r>
+      <w:proofErr w:type="spellStart"/>
+      <w:r>
+        <w:rPr>
+          <w:rFonts w:ascii="Times New Roman" w:eastAsia="Times New Roman" w:hAnsi="Times New Roman" w:cs="Times New Roman"/>
+          <w:color w:val="000000"/>
         </w:rPr>
         <w:t>ChatGroup</w:t>
       </w:r>
@@ -4298,294 +4767,9 @@
       <w:r>
         <w:rPr>
           <w:rFonts w:ascii="Times New Roman" w:eastAsia="Times New Roman" w:hAnsi="Times New Roman" w:cs="Times New Roman"/>
-        </w:rPr>
-        <w:t xml:space="preserve"> from groups and removes User from group. Returns false if the group doesn't exist, or if the user doesn't exist in the group. Otherwise returns true.</w:t>
-      </w:r>
-      <w:r>
-        <w:rPr>
-          <w:rFonts w:ascii="Times New Roman" w:eastAsia="Times New Roman" w:hAnsi="Times New Roman" w:cs="Times New Roman"/>
-        </w:rPr>
-        <w:br/>
-      </w:r>
-      <w:r>
-        <w:rPr>
-          <w:rFonts w:ascii="Times New Roman" w:eastAsia="Times New Roman" w:hAnsi="Times New Roman" w:cs="Times New Roman"/>
-          <w:color w:val="000000"/>
-        </w:rPr>
-        <w:t xml:space="preserve">    Similar to </w:t>
-      </w:r>
-      <w:proofErr w:type="spellStart"/>
-      <w:r>
-        <w:rPr>
-          <w:rFonts w:ascii="Times New Roman" w:eastAsia="Times New Roman" w:hAnsi="Times New Roman" w:cs="Times New Roman"/>
-          <w:color w:val="000000"/>
-        </w:rPr>
-        <w:t>joinGroup</w:t>
-      </w:r>
-      <w:proofErr w:type="spellEnd"/>
-      <w:r>
-        <w:rPr>
-          <w:rFonts w:ascii="Times New Roman" w:eastAsia="Times New Roman" w:hAnsi="Times New Roman" w:cs="Times New Roman"/>
-          <w:color w:val="000000"/>
-        </w:rPr>
-        <w:t xml:space="preserve">, there's a possibility that we have to modify groups; if the User is the last person to leave the </w:t>
-      </w:r>
-      <w:proofErr w:type="spellStart"/>
-      <w:r>
-        <w:rPr>
-          <w:rFonts w:ascii="Times New Roman" w:eastAsia="Times New Roman" w:hAnsi="Times New Roman" w:cs="Times New Roman"/>
-          <w:color w:val="000000"/>
-        </w:rPr>
-        <w:t>ChatGroup</w:t>
-      </w:r>
-      <w:proofErr w:type="spellEnd"/>
-      <w:r>
-        <w:rPr>
-          <w:rFonts w:ascii="Times New Roman" w:eastAsia="Times New Roman" w:hAnsi="Times New Roman" w:cs="Times New Roman"/>
-          <w:color w:val="000000"/>
-        </w:rPr>
-        <w:t>, it will be deleted. Therefore, we first acquire the write lock. We downgrade to a read lock if it turns out that the User won't be the last one leaving.</w:t>
-      </w:r>
-      <w:r>
-        <w:rPr>
-          <w:rFonts w:ascii="Times New Roman" w:eastAsia="Times New Roman" w:hAnsi="Times New Roman" w:cs="Times New Roman"/>
-        </w:rPr>
-        <w:br/>
-      </w:r>
-      <w:r>
-        <w:rPr>
-          <w:rFonts w:ascii="Times New Roman" w:eastAsia="Times New Roman" w:hAnsi="Times New Roman" w:cs="Times New Roman"/>
-        </w:rPr>
-        <w:br/>
-      </w:r>
-      <w:r>
-        <w:rPr>
-          <w:rFonts w:ascii="Times New Roman" w:eastAsia="Times New Roman" w:hAnsi="Times New Roman" w:cs="Times New Roman"/>
-          <w:color w:val="000000"/>
-        </w:rPr>
-        <w:t>Acquires write lock</w:t>
-      </w:r>
-      <w:r>
-        <w:rPr>
-          <w:rFonts w:ascii="Times New Roman" w:eastAsia="Times New Roman" w:hAnsi="Times New Roman" w:cs="Times New Roman"/>
-        </w:rPr>
-        <w:br/>
-        <w:t>    Group exists?</w:t>
-      </w:r>
-      <w:r>
-        <w:rPr>
-          <w:rFonts w:ascii="Times New Roman" w:eastAsia="Times New Roman" w:hAnsi="Times New Roman" w:cs="Times New Roman"/>
-        </w:rPr>
-        <w:br/>
-      </w:r>
-      <w:r>
-        <w:rPr>
-          <w:rFonts w:ascii="Times New Roman" w:eastAsia="Times New Roman" w:hAnsi="Times New Roman" w:cs="Times New Roman"/>
-          <w:color w:val="000000"/>
-        </w:rPr>
-        <w:t>        Users in group is 1?</w:t>
-      </w:r>
-      <w:r>
-        <w:rPr>
-          <w:rFonts w:ascii="Times New Roman" w:eastAsia="Times New Roman" w:hAnsi="Times New Roman" w:cs="Times New Roman"/>
-        </w:rPr>
-        <w:br/>
-        <w:t>            Leave successful?</w:t>
-      </w:r>
-      <w:r>
-        <w:rPr>
-          <w:rFonts w:ascii="Times New Roman" w:eastAsia="Times New Roman" w:hAnsi="Times New Roman" w:cs="Times New Roman"/>
-        </w:rPr>
-        <w:br/>
-      </w:r>
-      <w:r>
-        <w:rPr>
-          <w:rFonts w:ascii="Times New Roman" w:eastAsia="Times New Roman" w:hAnsi="Times New Roman" w:cs="Times New Roman"/>
-          <w:color w:val="000000"/>
-        </w:rPr>
-        <w:t>                Delete group</w:t>
-      </w:r>
-      <w:r>
-        <w:rPr>
-          <w:rFonts w:ascii="Times New Roman" w:eastAsia="Times New Roman" w:hAnsi="Times New Roman" w:cs="Times New Roman"/>
-        </w:rPr>
-        <w:br/>
-        <w:t>                Releases write lock</w:t>
-      </w:r>
-      <w:r>
-        <w:rPr>
-          <w:rFonts w:ascii="Times New Roman" w:eastAsia="Times New Roman" w:hAnsi="Times New Roman" w:cs="Times New Roman"/>
-        </w:rPr>
-        <w:br/>
-      </w:r>
-      <w:r>
-        <w:rPr>
-          <w:rFonts w:ascii="Times New Roman" w:eastAsia="Times New Roman" w:hAnsi="Times New Roman" w:cs="Times New Roman"/>
-          <w:color w:val="000000"/>
-        </w:rPr>
-        <w:t>            else</w:t>
-      </w:r>
-      <w:r>
-        <w:rPr>
-          <w:rFonts w:ascii="Times New Roman" w:eastAsia="Times New Roman" w:hAnsi="Times New Roman" w:cs="Times New Roman"/>
-        </w:rPr>
-        <w:br/>
-        <w:t>                Releases write lock</w:t>
-      </w:r>
-      <w:r>
-        <w:rPr>
-          <w:rFonts w:ascii="Times New Roman" w:eastAsia="Times New Roman" w:hAnsi="Times New Roman" w:cs="Times New Roman"/>
-        </w:rPr>
-        <w:br/>
-      </w:r>
-      <w:r>
-        <w:rPr>
-          <w:rFonts w:ascii="Times New Roman" w:eastAsia="Times New Roman" w:hAnsi="Times New Roman" w:cs="Times New Roman"/>
-          <w:color w:val="000000"/>
-        </w:rPr>
-        <w:t>                Returns false</w:t>
-      </w:r>
-      <w:r>
-        <w:rPr>
-          <w:rFonts w:ascii="Times New Roman" w:eastAsia="Times New Roman" w:hAnsi="Times New Roman" w:cs="Times New Roman"/>
-        </w:rPr>
-        <w:br/>
-        <w:t>        else</w:t>
-      </w:r>
-      <w:r>
-        <w:rPr>
-          <w:rFonts w:ascii="Times New Roman" w:eastAsia="Times New Roman" w:hAnsi="Times New Roman" w:cs="Times New Roman"/>
-        </w:rPr>
-        <w:br/>
-        <w:t>            Acquires read lock</w:t>
-      </w:r>
-      <w:r>
-        <w:rPr>
-          <w:rFonts w:ascii="Times New Roman" w:eastAsia="Times New Roman" w:hAnsi="Times New Roman" w:cs="Times New Roman"/>
-        </w:rPr>
-        <w:br/>
-      </w:r>
-      <w:r>
-        <w:rPr>
-          <w:rFonts w:ascii="Times New Roman" w:eastAsia="Times New Roman" w:hAnsi="Times New Roman" w:cs="Times New Roman"/>
-          <w:color w:val="000000"/>
-        </w:rPr>
-        <w:t>            Releases write lock</w:t>
-      </w:r>
-      <w:r>
-        <w:rPr>
-          <w:rFonts w:ascii="Times New Roman" w:eastAsia="Times New Roman" w:hAnsi="Times New Roman" w:cs="Times New Roman"/>
-        </w:rPr>
-        <w:br/>
-        <w:t>            Leave successful?</w:t>
-      </w:r>
-      <w:r>
-        <w:rPr>
-          <w:rFonts w:ascii="Times New Roman" w:eastAsia="Times New Roman" w:hAnsi="Times New Roman" w:cs="Times New Roman"/>
-        </w:rPr>
-        <w:br/>
-      </w:r>
-      <w:r>
-        <w:rPr>
-          <w:rFonts w:ascii="Times New Roman" w:eastAsia="Times New Roman" w:hAnsi="Times New Roman" w:cs="Times New Roman"/>
-          <w:color w:val="000000"/>
-        </w:rPr>
-        <w:t>                Releases read lock</w:t>
-      </w:r>
-      <w:r>
-        <w:rPr>
-          <w:rFonts w:ascii="Times New Roman" w:eastAsia="Times New Roman" w:hAnsi="Times New Roman" w:cs="Times New Roman"/>
-        </w:rPr>
-        <w:br/>
-        <w:t>                Returns true</w:t>
-      </w:r>
-      <w:r>
-        <w:rPr>
-          <w:rFonts w:ascii="Times New Roman" w:eastAsia="Times New Roman" w:hAnsi="Times New Roman" w:cs="Times New Roman"/>
-        </w:rPr>
-        <w:br/>
-      </w:r>
-      <w:r>
-        <w:rPr>
-          <w:rFonts w:ascii="Times New Roman" w:eastAsia="Times New Roman" w:hAnsi="Times New Roman" w:cs="Times New Roman"/>
-          <w:color w:val="000000"/>
-        </w:rPr>
-        <w:t>            else</w:t>
-      </w:r>
-      <w:r>
-        <w:rPr>
-          <w:rFonts w:ascii="Times New Roman" w:eastAsia="Times New Roman" w:hAnsi="Times New Roman" w:cs="Times New Roman"/>
-        </w:rPr>
-        <w:br/>
-        <w:t>                Releases read lock</w:t>
-      </w:r>
-      <w:r>
-        <w:rPr>
-          <w:rFonts w:ascii="Times New Roman" w:eastAsia="Times New Roman" w:hAnsi="Times New Roman" w:cs="Times New Roman"/>
-        </w:rPr>
-        <w:br/>
-      </w:r>
-      <w:r>
-        <w:rPr>
-          <w:rFonts w:ascii="Times New Roman" w:eastAsia="Times New Roman" w:hAnsi="Times New Roman" w:cs="Times New Roman"/>
-          <w:color w:val="000000"/>
-        </w:rPr>
-        <w:t>                Returns false</w:t>
-      </w:r>
-      <w:r>
-        <w:rPr>
-          <w:rFonts w:ascii="Times New Roman" w:eastAsia="Times New Roman" w:hAnsi="Times New Roman" w:cs="Times New Roman"/>
-        </w:rPr>
-        <w:br/>
-        <w:t>Releases write lock</w:t>
-      </w:r>
-      <w:r>
-        <w:rPr>
-          <w:rFonts w:ascii="Times New Roman" w:eastAsia="Times New Roman" w:hAnsi="Times New Roman" w:cs="Times New Roman"/>
-        </w:rPr>
-        <w:br/>
-      </w:r>
-      <w:r>
-        <w:rPr>
-          <w:rFonts w:ascii="Times New Roman" w:eastAsia="Times New Roman" w:hAnsi="Times New Roman" w:cs="Times New Roman"/>
-          <w:color w:val="000000"/>
-        </w:rPr>
-        <w:t>Returns false</w:t>
-      </w:r>
-      <w:r>
-        <w:rPr>
-          <w:rFonts w:ascii="Times New Roman" w:eastAsia="Times New Roman" w:hAnsi="Times New Roman" w:cs="Times New Roman"/>
-        </w:rPr>
-        <w:br/>
-      </w:r>
-      <w:r>
-        <w:rPr>
-          <w:rFonts w:ascii="Times New Roman" w:eastAsia="Times New Roman" w:hAnsi="Times New Roman" w:cs="Times New Roman"/>
-        </w:rPr>
-        <w:br/>
-      </w:r>
-      <w:r>
-        <w:rPr>
-          <w:rFonts w:ascii="Times New Roman" w:eastAsia="Times New Roman" w:hAnsi="Times New Roman" w:cs="Times New Roman"/>
-          <w:color w:val="000000"/>
-        </w:rPr>
-        <w:t xml:space="preserve">public </w:t>
-      </w:r>
-      <w:proofErr w:type="spellStart"/>
-      <w:r>
-        <w:rPr>
-          <w:rFonts w:ascii="Times New Roman" w:eastAsia="Times New Roman" w:hAnsi="Times New Roman" w:cs="Times New Roman"/>
-          <w:color w:val="000000"/>
-        </w:rPr>
-        <w:t>MsgSendError</w:t>
-      </w:r>
-      <w:proofErr w:type="spellEnd"/>
-      <w:r>
-        <w:rPr>
-          <w:rFonts w:ascii="Times New Roman" w:eastAsia="Times New Roman" w:hAnsi="Times New Roman" w:cs="Times New Roman"/>
-          <w:color w:val="000000"/>
-        </w:rPr>
-        <w:t xml:space="preserve"> </w:t>
+          <w:color w:val="000000"/>
+        </w:rPr>
+        <w:t xml:space="preserve">, </w:t>
       </w:r>
       <w:proofErr w:type="spellStart"/>
       <w:r>
@@ -4601,38 +4785,6 @@
           <w:rFonts w:ascii="Times New Roman" w:eastAsia="Times New Roman" w:hAnsi="Times New Roman" w:cs="Times New Roman"/>
           <w:color w:val="000000"/>
         </w:rPr>
-        <w:t xml:space="preserve">(String source, String destination, String message) - Returns success if the destination successfully receives the Message object that this method creates. Depending on if the destination is a User or </w:t>
-      </w:r>
-      <w:proofErr w:type="spellStart"/>
-      <w:r>
-        <w:rPr>
-          <w:rFonts w:ascii="Times New Roman" w:eastAsia="Times New Roman" w:hAnsi="Times New Roman" w:cs="Times New Roman"/>
-          <w:color w:val="000000"/>
-        </w:rPr>
-        <w:t>ChatGroup</w:t>
-      </w:r>
-      <w:proofErr w:type="spellEnd"/>
-      <w:r>
-        <w:rPr>
-          <w:rFonts w:ascii="Times New Roman" w:eastAsia="Times New Roman" w:hAnsi="Times New Roman" w:cs="Times New Roman"/>
-          <w:color w:val="000000"/>
-        </w:rPr>
-        <w:t xml:space="preserve">, </w:t>
-      </w:r>
-      <w:proofErr w:type="spellStart"/>
-      <w:r>
-        <w:rPr>
-          <w:rFonts w:ascii="Times New Roman" w:eastAsia="Times New Roman" w:hAnsi="Times New Roman" w:cs="Times New Roman"/>
-          <w:color w:val="000000"/>
-        </w:rPr>
-        <w:t>processMessage</w:t>
-      </w:r>
-      <w:proofErr w:type="spellEnd"/>
-      <w:r>
-        <w:rPr>
-          <w:rFonts w:ascii="Times New Roman" w:eastAsia="Times New Roman" w:hAnsi="Times New Roman" w:cs="Times New Roman"/>
-          <w:color w:val="000000"/>
-        </w:rPr>
         <w:t xml:space="preserve"> will tell it to either receive or broadcast. Otherwise, we return an appropriate failure message if either the source or destination is not valid.</w:t>
       </w:r>
       <w:r>
@@ -4725,7 +4877,6 @@
           <w:rFonts w:ascii="Times New Roman" w:eastAsia="Times New Roman" w:hAnsi="Times New Roman" w:cs="Times New Roman"/>
           <w:color w:val="000000"/>
         </w:rPr>
-        <w:lastRenderedPageBreak/>
         <w:t>            Have group broadcast</w:t>
       </w:r>
       <w:r>
@@ -5175,6 +5326,7 @@
         <w:rPr>
           <w:rFonts w:ascii="Times New Roman" w:eastAsia="Times New Roman" w:hAnsi="Times New Roman" w:cs="Times New Roman"/>
         </w:rPr>
+        <w:lastRenderedPageBreak/>
         <w:br/>
       </w:r>
       <w:r>
@@ -5623,7 +5775,6 @@
           <w:rFonts w:ascii="Times New Roman" w:eastAsia="Times New Roman" w:hAnsi="Times New Roman" w:cs="Times New Roman"/>
           <w:color w:val="000000"/>
         </w:rPr>
-        <w:lastRenderedPageBreak/>
         <w:t>MsgSendError</w:t>
       </w:r>
       <w:proofErr w:type="spellEnd"/>
@@ -6098,6 +6249,7 @@
         <w:rPr>
           <w:rFonts w:ascii="Times New Roman" w:eastAsia="Times New Roman" w:hAnsi="Times New Roman" w:cs="Times New Roman"/>
         </w:rPr>
+        <w:lastRenderedPageBreak/>
         <w:t>getSource</w:t>
       </w:r>
       <w:proofErr w:type="spellEnd"/>
@@ -6365,12 +6517,6 @@
           <w:rFonts w:ascii="Times New Roman" w:eastAsia="Times New Roman" w:hAnsi="Times New Roman" w:cs="Times New Roman"/>
         </w:rPr>
         <w:br/>
-      </w:r>
-      <w:r>
-        <w:rPr>
-          <w:rFonts w:ascii="Times New Roman" w:eastAsia="Times New Roman" w:hAnsi="Times New Roman" w:cs="Times New Roman"/>
-        </w:rPr>
-        <w:lastRenderedPageBreak/>
         <w:t xml:space="preserve">String </w:t>
       </w:r>
       <w:proofErr w:type="spellStart"/>
@@ -7054,6 +7200,7 @@
         <w:rPr>
           <w:rFonts w:ascii="Times New Roman" w:eastAsia="Times New Roman" w:hAnsi="Times New Roman" w:cs="Times New Roman"/>
         </w:rPr>
+        <w:lastRenderedPageBreak/>
         <w:t>Once</w:t>
       </w:r>
       <w:r>
@@ -7457,548 +7604,548 @@
           <w:sz w:val="26"/>
           <w:szCs w:val="26"/>
         </w:rPr>
+        <w:t>Test Plan Overview</w:t>
+      </w:r>
+      <w:r>
+        <w:rPr>
+          <w:rFonts w:ascii="Times New Roman" w:hAnsi="Times New Roman" w:cs="Times New Roman"/>
+        </w:rPr>
+        <w:br/>
+        <w:t xml:space="preserve">Our plan is to use the </w:t>
+      </w:r>
+      <w:proofErr w:type="spellStart"/>
+      <w:r>
+        <w:rPr>
+          <w:rFonts w:ascii="Times New Roman" w:hAnsi="Times New Roman" w:cs="Times New Roman"/>
+        </w:rPr>
+        <w:t>JUnit</w:t>
+      </w:r>
+      <w:proofErr w:type="spellEnd"/>
+      <w:r>
+        <w:rPr>
+          <w:rFonts w:ascii="Times New Roman" w:hAnsi="Times New Roman" w:cs="Times New Roman"/>
+        </w:rPr>
+        <w:t xml:space="preserve"> testing framework to incrementally build up a test suite that will give us confidence that our code works the way we intended, as well as for regression testing as we add more features or change existing code.</w:t>
+      </w:r>
+    </w:p>
+    <w:p>
+      <w:pPr>
+        <w:pStyle w:val="NoSpacing"/>
+        <w:rPr>
+          <w:rFonts w:ascii="Times New Roman" w:hAnsi="Times New Roman" w:cs="Times New Roman"/>
+          <w:color w:val="000000"/>
+        </w:rPr>
+      </w:pPr>
+      <w:r>
+        <w:rPr>
+          <w:rFonts w:ascii="Times New Roman" w:hAnsi="Times New Roman" w:cs="Times New Roman"/>
+        </w:rPr>
+        <w:br/>
+      </w:r>
+      <w:r>
+        <w:rPr>
+          <w:rFonts w:ascii="Times New Roman" w:hAnsi="Times New Roman" w:cs="Times New Roman"/>
+          <w:color w:val="000000"/>
+        </w:rPr>
+        <w:t>Our test cases will be divided into three categories as follows:</w:t>
+      </w:r>
+      <w:r>
+        <w:rPr>
+          <w:rFonts w:ascii="Times New Roman" w:hAnsi="Times New Roman" w:cs="Times New Roman"/>
+        </w:rPr>
+        <w:br/>
+      </w:r>
+    </w:p>
+    <w:p>
+      <w:pPr>
+        <w:pStyle w:val="NoSpacing"/>
+        <w:rPr>
+          <w:rFonts w:ascii="Times New Roman" w:hAnsi="Times New Roman" w:cs="Times New Roman"/>
+          <w:color w:val="000000"/>
+        </w:rPr>
+      </w:pPr>
+      <w:r>
+        <w:rPr>
+          <w:rFonts w:ascii="Times New Roman" w:hAnsi="Times New Roman" w:cs="Times New Roman"/>
+          <w:color w:val="000000"/>
+        </w:rPr>
+        <w:t>1)</w:t>
+      </w:r>
+      <w:r>
+        <w:rPr>
+          <w:rFonts w:ascii="Times New Roman" w:hAnsi="Times New Roman" w:cs="Times New Roman"/>
+          <w:color w:val="000000"/>
+        </w:rPr>
+        <w:t xml:space="preserve">      Unit testing to test individual methods</w:t>
+      </w:r>
+    </w:p>
+    <w:p>
+      <w:pPr>
+        <w:pStyle w:val="NoSpacing"/>
+        <w:rPr>
+          <w:rFonts w:ascii="Times New Roman" w:hAnsi="Times New Roman" w:cs="Times New Roman"/>
+          <w:color w:val="000000"/>
+        </w:rPr>
+      </w:pPr>
+      <w:r>
+        <w:rPr>
+          <w:rFonts w:ascii="Times New Roman" w:hAnsi="Times New Roman" w:cs="Times New Roman"/>
+          <w:color w:val="000000"/>
+        </w:rPr>
+        <w:t xml:space="preserve">a.      </w:t>
+      </w:r>
+      <w:r>
+        <w:rPr>
+          <w:rFonts w:ascii="Times New Roman" w:hAnsi="Times New Roman" w:cs="Times New Roman"/>
+          <w:color w:val="000000"/>
+        </w:rPr>
+        <w:t xml:space="preserve">Have the server log a user in and make sure that the User object was correctly created and added to the </w:t>
+      </w:r>
+      <w:proofErr w:type="spellStart"/>
+      <w:r>
+        <w:rPr>
+          <w:rFonts w:ascii="Times New Roman" w:hAnsi="Times New Roman" w:cs="Times New Roman"/>
+          <w:color w:val="000000"/>
+        </w:rPr>
+        <w:t>userList</w:t>
+      </w:r>
+      <w:proofErr w:type="spellEnd"/>
+      <w:r>
+        <w:rPr>
+          <w:rFonts w:ascii="Times New Roman" w:hAnsi="Times New Roman" w:cs="Times New Roman"/>
+          <w:color w:val="000000"/>
+        </w:rPr>
+        <w:t xml:space="preserve"> of the </w:t>
+      </w:r>
+      <w:proofErr w:type="spellStart"/>
+      <w:r>
+        <w:rPr>
+          <w:rFonts w:ascii="Times New Roman" w:hAnsi="Times New Roman" w:cs="Times New Roman"/>
+          <w:color w:val="000000"/>
+        </w:rPr>
+        <w:t>ChatServer</w:t>
+      </w:r>
+      <w:proofErr w:type="spellEnd"/>
+      <w:r>
+        <w:rPr>
+          <w:rFonts w:ascii="Times New Roman" w:hAnsi="Times New Roman" w:cs="Times New Roman"/>
+          <w:color w:val="000000"/>
+        </w:rPr>
+        <w:t>.</w:t>
+      </w:r>
+      <w:r>
+        <w:rPr>
+          <w:rFonts w:ascii="Times New Roman" w:hAnsi="Times New Roman" w:cs="Times New Roman"/>
+        </w:rPr>
+        <w:br/>
+      </w:r>
+      <w:r>
+        <w:rPr>
+          <w:rFonts w:ascii="Times New Roman" w:hAnsi="Times New Roman" w:cs="Times New Roman"/>
+          <w:color w:val="000000"/>
+        </w:rPr>
+        <w:t xml:space="preserve">b.      Have a User join a nonexistent </w:t>
+      </w:r>
+      <w:proofErr w:type="spellStart"/>
+      <w:r>
+        <w:rPr>
+          <w:rFonts w:ascii="Times New Roman" w:hAnsi="Times New Roman" w:cs="Times New Roman"/>
+          <w:color w:val="000000"/>
+        </w:rPr>
+        <w:t>ChatGroup</w:t>
+      </w:r>
+      <w:proofErr w:type="spellEnd"/>
+      <w:r>
+        <w:rPr>
+          <w:rFonts w:ascii="Times New Roman" w:hAnsi="Times New Roman" w:cs="Times New Roman"/>
+          <w:color w:val="000000"/>
+        </w:rPr>
+        <w:t xml:space="preserve"> and check that a new one is correctly added to the </w:t>
+      </w:r>
+      <w:proofErr w:type="spellStart"/>
+      <w:r>
+        <w:rPr>
+          <w:rFonts w:ascii="Times New Roman" w:hAnsi="Times New Roman" w:cs="Times New Roman"/>
+          <w:color w:val="000000"/>
+        </w:rPr>
+        <w:t>groupList</w:t>
+      </w:r>
+      <w:proofErr w:type="spellEnd"/>
+      <w:r>
+        <w:rPr>
+          <w:rFonts w:ascii="Times New Roman" w:hAnsi="Times New Roman" w:cs="Times New Roman"/>
+          <w:color w:val="000000"/>
+        </w:rPr>
+        <w:t xml:space="preserve"> of the </w:t>
+      </w:r>
+      <w:proofErr w:type="spellStart"/>
+      <w:r>
+        <w:rPr>
+          <w:rFonts w:ascii="Times New Roman" w:hAnsi="Times New Roman" w:cs="Times New Roman"/>
+          <w:color w:val="000000"/>
+        </w:rPr>
+        <w:t>ChatServer</w:t>
+      </w:r>
+      <w:proofErr w:type="spellEnd"/>
+      <w:r>
+        <w:rPr>
+          <w:rFonts w:ascii="Times New Roman" w:hAnsi="Times New Roman" w:cs="Times New Roman"/>
+          <w:color w:val="000000"/>
+        </w:rPr>
+        <w:t>.</w:t>
+      </w:r>
+      <w:r>
+        <w:rPr>
+          <w:rFonts w:ascii="Times New Roman" w:hAnsi="Times New Roman" w:cs="Times New Roman"/>
+        </w:rPr>
+        <w:br/>
+      </w:r>
+      <w:r>
+        <w:rPr>
+          <w:rFonts w:ascii="Times New Roman" w:hAnsi="Times New Roman" w:cs="Times New Roman"/>
+          <w:color w:val="000000"/>
+        </w:rPr>
+        <w:t xml:space="preserve">c.       Have a user join an existent </w:t>
+      </w:r>
+      <w:proofErr w:type="spellStart"/>
+      <w:r>
+        <w:rPr>
+          <w:rFonts w:ascii="Times New Roman" w:hAnsi="Times New Roman" w:cs="Times New Roman"/>
+          <w:color w:val="000000"/>
+        </w:rPr>
+        <w:t>ChatGroup</w:t>
+      </w:r>
+      <w:proofErr w:type="spellEnd"/>
+      <w:r>
+        <w:rPr>
+          <w:rFonts w:ascii="Times New Roman" w:hAnsi="Times New Roman" w:cs="Times New Roman"/>
+          <w:color w:val="000000"/>
+        </w:rPr>
+        <w:t xml:space="preserve"> and check that the user is correctly added to the </w:t>
+      </w:r>
+      <w:proofErr w:type="spellStart"/>
+      <w:r>
+        <w:rPr>
+          <w:rFonts w:ascii="Times New Roman" w:hAnsi="Times New Roman" w:cs="Times New Roman"/>
+          <w:color w:val="000000"/>
+        </w:rPr>
+        <w:t>userList</w:t>
+      </w:r>
+      <w:proofErr w:type="spellEnd"/>
+      <w:r>
+        <w:rPr>
+          <w:rFonts w:ascii="Times New Roman" w:hAnsi="Times New Roman" w:cs="Times New Roman"/>
+          <w:color w:val="000000"/>
+        </w:rPr>
+        <w:t xml:space="preserve"> of the </w:t>
+      </w:r>
+      <w:proofErr w:type="spellStart"/>
+      <w:r>
+        <w:rPr>
+          <w:rFonts w:ascii="Times New Roman" w:hAnsi="Times New Roman" w:cs="Times New Roman"/>
+          <w:color w:val="000000"/>
+        </w:rPr>
+        <w:t>ChatGroup</w:t>
+      </w:r>
+      <w:proofErr w:type="spellEnd"/>
+      <w:r>
+        <w:rPr>
+          <w:rFonts w:ascii="Times New Roman" w:hAnsi="Times New Roman" w:cs="Times New Roman"/>
+          <w:color w:val="000000"/>
+        </w:rPr>
+        <w:t xml:space="preserve"> that the User joined.</w:t>
+      </w:r>
+      <w:r>
+        <w:rPr>
+          <w:rFonts w:ascii="Times New Roman" w:hAnsi="Times New Roman" w:cs="Times New Roman"/>
+        </w:rPr>
+        <w:br/>
+      </w:r>
+      <w:r>
+        <w:rPr>
+          <w:rFonts w:ascii="Times New Roman" w:hAnsi="Times New Roman" w:cs="Times New Roman"/>
+          <w:color w:val="000000"/>
+        </w:rPr>
+        <w:t xml:space="preserve">d.      Have a User send a message to another User and check that the Message is written to the recipient’s </w:t>
+      </w:r>
+      <w:proofErr w:type="spellStart"/>
+      <w:r>
+        <w:rPr>
+          <w:rFonts w:ascii="Times New Roman" w:hAnsi="Times New Roman" w:cs="Times New Roman"/>
+          <w:color w:val="000000"/>
+        </w:rPr>
+        <w:t>chatLog</w:t>
+      </w:r>
+      <w:proofErr w:type="spellEnd"/>
+      <w:r>
+        <w:rPr>
+          <w:rFonts w:ascii="Times New Roman" w:hAnsi="Times New Roman" w:cs="Times New Roman"/>
+          <w:color w:val="000000"/>
+        </w:rPr>
+        <w:t>.</w:t>
+      </w:r>
+      <w:r>
+        <w:rPr>
+          <w:rFonts w:ascii="Times New Roman" w:hAnsi="Times New Roman" w:cs="Times New Roman"/>
+        </w:rPr>
+        <w:br/>
+      </w:r>
+      <w:r>
+        <w:rPr>
+          <w:rFonts w:ascii="Times New Roman" w:hAnsi="Times New Roman" w:cs="Times New Roman"/>
+          <w:color w:val="000000"/>
+        </w:rPr>
+        <w:t>e.      Have a User try to send a message to a nonexistent User and check that it is handled correctly.</w:t>
+      </w:r>
+      <w:r>
+        <w:rPr>
+          <w:rFonts w:ascii="Times New Roman" w:hAnsi="Times New Roman" w:cs="Times New Roman"/>
+        </w:rPr>
+        <w:br/>
+        <w:t xml:space="preserve">f.       Have the </w:t>
+      </w:r>
+      <w:proofErr w:type="spellStart"/>
+      <w:r>
+        <w:rPr>
+          <w:rFonts w:ascii="Times New Roman" w:hAnsi="Times New Roman" w:cs="Times New Roman"/>
+        </w:rPr>
+        <w:t>ChatServer</w:t>
+      </w:r>
+      <w:proofErr w:type="spellEnd"/>
+      <w:r>
+        <w:rPr>
+          <w:rFonts w:ascii="Times New Roman" w:hAnsi="Times New Roman" w:cs="Times New Roman"/>
+        </w:rPr>
+        <w:t xml:space="preserve"> attempt to log in a User with a name that’s already taken and check that it is handled correctly.</w:t>
+      </w:r>
+      <w:r>
+        <w:rPr>
+          <w:rFonts w:ascii="Times New Roman" w:hAnsi="Times New Roman" w:cs="Times New Roman"/>
+        </w:rPr>
+        <w:br/>
+        <w:t xml:space="preserve">g.      Have a User send a message to a </w:t>
+      </w:r>
+      <w:proofErr w:type="spellStart"/>
+      <w:r>
+        <w:rPr>
+          <w:rFonts w:ascii="Times New Roman" w:hAnsi="Times New Roman" w:cs="Times New Roman"/>
+        </w:rPr>
+        <w:t>ChatGroup</w:t>
+      </w:r>
+      <w:proofErr w:type="spellEnd"/>
+      <w:r>
+        <w:rPr>
+          <w:rFonts w:ascii="Times New Roman" w:hAnsi="Times New Roman" w:cs="Times New Roman"/>
+        </w:rPr>
+        <w:t xml:space="preserve"> and check that it is written to each User’s </w:t>
+      </w:r>
+      <w:proofErr w:type="spellStart"/>
+      <w:r>
+        <w:rPr>
+          <w:rFonts w:ascii="Times New Roman" w:hAnsi="Times New Roman" w:cs="Times New Roman"/>
+        </w:rPr>
+        <w:t>chatLog</w:t>
+      </w:r>
+      <w:proofErr w:type="spellEnd"/>
+      <w:r>
+        <w:rPr>
+          <w:rFonts w:ascii="Times New Roman" w:hAnsi="Times New Roman" w:cs="Times New Roman"/>
+        </w:rPr>
+        <w:t xml:space="preserve"> correctly.</w:t>
+      </w:r>
+      <w:r>
+        <w:rPr>
+          <w:rFonts w:ascii="Times New Roman" w:hAnsi="Times New Roman" w:cs="Times New Roman"/>
+        </w:rPr>
+        <w:br/>
+      </w:r>
+      <w:r>
+        <w:rPr>
+          <w:rFonts w:ascii="Times New Roman" w:hAnsi="Times New Roman" w:cs="Times New Roman"/>
+          <w:color w:val="000000"/>
+        </w:rPr>
+        <w:t xml:space="preserve">h.      Have the </w:t>
+      </w:r>
+      <w:proofErr w:type="spellStart"/>
+      <w:r>
+        <w:rPr>
+          <w:rFonts w:ascii="Times New Roman" w:hAnsi="Times New Roman" w:cs="Times New Roman"/>
+          <w:color w:val="000000"/>
+        </w:rPr>
+        <w:t>ChatServer</w:t>
+      </w:r>
+      <w:proofErr w:type="spellEnd"/>
+      <w:r>
+        <w:rPr>
+          <w:rFonts w:ascii="Times New Roman" w:hAnsi="Times New Roman" w:cs="Times New Roman"/>
+          <w:color w:val="000000"/>
+        </w:rPr>
+        <w:t xml:space="preserve"> attempt to log in a User when it is full and check that it is handled correctly.</w:t>
+      </w:r>
+      <w:r>
+        <w:rPr>
+          <w:rFonts w:ascii="Times New Roman" w:hAnsi="Times New Roman" w:cs="Times New Roman"/>
+        </w:rPr>
+        <w:br/>
+      </w:r>
+      <w:r>
+        <w:rPr>
+          <w:rFonts w:ascii="Times New Roman" w:hAnsi="Times New Roman" w:cs="Times New Roman"/>
+        </w:rPr>
+        <w:br/>
+        <w:t>2)      Behavioral testing to test that our code behaves the way we intend it to, semantically.</w:t>
+      </w:r>
+      <w:r>
+        <w:rPr>
+          <w:rFonts w:ascii="Times New Roman" w:hAnsi="Times New Roman" w:cs="Times New Roman"/>
+        </w:rPr>
+        <w:br/>
+        <w:t xml:space="preserve">a.       Have two Users log in and have a simulated conversation, check that the logs match the conversation and that they match each other, and have both Users log off and check that the state of the </w:t>
+      </w:r>
+      <w:proofErr w:type="spellStart"/>
+      <w:r>
+        <w:rPr>
+          <w:rFonts w:ascii="Times New Roman" w:hAnsi="Times New Roman" w:cs="Times New Roman"/>
+        </w:rPr>
+        <w:t>ChatServer</w:t>
+      </w:r>
+      <w:proofErr w:type="spellEnd"/>
+      <w:r>
+        <w:rPr>
+          <w:rFonts w:ascii="Times New Roman" w:hAnsi="Times New Roman" w:cs="Times New Roman"/>
+        </w:rPr>
+        <w:t xml:space="preserve"> is correct afterwards.</w:t>
+      </w:r>
+      <w:r>
+        <w:rPr>
+          <w:rFonts w:ascii="Times New Roman" w:hAnsi="Times New Roman" w:cs="Times New Roman"/>
+        </w:rPr>
+        <w:br/>
+      </w:r>
+      <w:r>
+        <w:rPr>
+          <w:rFonts w:ascii="Times New Roman" w:hAnsi="Times New Roman" w:cs="Times New Roman"/>
+          <w:color w:val="000000"/>
+        </w:rPr>
+        <w:t xml:space="preserve">b.      Have three Users log in, one create a </w:t>
+      </w:r>
+      <w:proofErr w:type="spellStart"/>
+      <w:r>
+        <w:rPr>
+          <w:rFonts w:ascii="Times New Roman" w:hAnsi="Times New Roman" w:cs="Times New Roman"/>
+          <w:color w:val="000000"/>
+        </w:rPr>
+        <w:t>ChatGroup</w:t>
+      </w:r>
+      <w:proofErr w:type="spellEnd"/>
+      <w:r>
+        <w:rPr>
+          <w:rFonts w:ascii="Times New Roman" w:hAnsi="Times New Roman" w:cs="Times New Roman"/>
+          <w:color w:val="000000"/>
+        </w:rPr>
+        <w:t xml:space="preserve"> and the other two join and have a simulated conversation. Then check that the </w:t>
+      </w:r>
+      <w:proofErr w:type="spellStart"/>
+      <w:r>
+        <w:rPr>
+          <w:rFonts w:ascii="Times New Roman" w:hAnsi="Times New Roman" w:cs="Times New Roman"/>
+          <w:color w:val="000000"/>
+        </w:rPr>
+        <w:t>chatLog</w:t>
+      </w:r>
+      <w:proofErr w:type="spellEnd"/>
+      <w:r>
+        <w:rPr>
+          <w:rFonts w:ascii="Times New Roman" w:hAnsi="Times New Roman" w:cs="Times New Roman"/>
+          <w:color w:val="000000"/>
+        </w:rPr>
+        <w:t xml:space="preserve"> for each User matches the actual conversation and that they match each other.</w:t>
+      </w:r>
+      <w:r>
+        <w:rPr>
+          <w:rFonts w:ascii="Times New Roman" w:hAnsi="Times New Roman" w:cs="Times New Roman"/>
+        </w:rPr>
+        <w:br/>
+        <w:t xml:space="preserve">c.       Fill up the </w:t>
+      </w:r>
+      <w:proofErr w:type="spellStart"/>
+      <w:r>
+        <w:rPr>
+          <w:rFonts w:ascii="Times New Roman" w:hAnsi="Times New Roman" w:cs="Times New Roman"/>
+        </w:rPr>
+        <w:t>ChatServer</w:t>
+      </w:r>
+      <w:proofErr w:type="spellEnd"/>
+      <w:r>
+        <w:rPr>
+          <w:rFonts w:ascii="Times New Roman" w:hAnsi="Times New Roman" w:cs="Times New Roman"/>
+        </w:rPr>
+        <w:t xml:space="preserve"> with Users and have a new User try to join; then have a User leave the </w:t>
+      </w:r>
+      <w:proofErr w:type="spellStart"/>
+      <w:r>
+        <w:rPr>
+          <w:rFonts w:ascii="Times New Roman" w:hAnsi="Times New Roman" w:cs="Times New Roman"/>
+        </w:rPr>
+        <w:t>ChatServer</w:t>
+      </w:r>
+      <w:proofErr w:type="spellEnd"/>
+      <w:r>
+        <w:rPr>
+          <w:rFonts w:ascii="Times New Roman" w:hAnsi="Times New Roman" w:cs="Times New Roman"/>
+        </w:rPr>
+        <w:t xml:space="preserve"> and check that the new User is able to join the </w:t>
+      </w:r>
+      <w:proofErr w:type="spellStart"/>
+      <w:r>
+        <w:rPr>
+          <w:rFonts w:ascii="Times New Roman" w:hAnsi="Times New Roman" w:cs="Times New Roman"/>
+        </w:rPr>
+        <w:t>ChatServer</w:t>
+      </w:r>
+      <w:proofErr w:type="spellEnd"/>
+      <w:r>
+        <w:rPr>
+          <w:rFonts w:ascii="Times New Roman" w:hAnsi="Times New Roman" w:cs="Times New Roman"/>
+        </w:rPr>
+        <w:t>.</w:t>
+      </w:r>
+      <w:r>
+        <w:rPr>
+          <w:rFonts w:ascii="Times New Roman" w:hAnsi="Times New Roman" w:cs="Times New Roman"/>
+        </w:rPr>
+        <w:br/>
+      </w:r>
+      <w:r>
+        <w:rPr>
+          <w:rFonts w:ascii="Times New Roman" w:hAnsi="Times New Roman" w:cs="Times New Roman"/>
+          <w:color w:val="000000"/>
+        </w:rPr>
+        <w:t xml:space="preserve">d.      Fill up a </w:t>
+      </w:r>
+      <w:proofErr w:type="spellStart"/>
+      <w:r>
+        <w:rPr>
+          <w:rFonts w:ascii="Times New Roman" w:hAnsi="Times New Roman" w:cs="Times New Roman"/>
+          <w:color w:val="000000"/>
+        </w:rPr>
+        <w:t>ChatGroup</w:t>
+      </w:r>
+      <w:proofErr w:type="spellEnd"/>
+      <w:r>
+        <w:rPr>
+          <w:rFonts w:ascii="Times New Roman" w:hAnsi="Times New Roman" w:cs="Times New Roman"/>
+          <w:color w:val="000000"/>
+        </w:rPr>
+        <w:t xml:space="preserve"> with Users and have a new User try to join; then have a User leave the </w:t>
+      </w:r>
+      <w:proofErr w:type="spellStart"/>
+      <w:r>
+        <w:rPr>
+          <w:rFonts w:ascii="Times New Roman" w:hAnsi="Times New Roman" w:cs="Times New Roman"/>
+          <w:color w:val="000000"/>
+        </w:rPr>
         <w:lastRenderedPageBreak/>
-        <w:t>Test Plan Overview</w:t>
-      </w:r>
-      <w:r>
-        <w:rPr>
-          <w:rFonts w:ascii="Times New Roman" w:hAnsi="Times New Roman" w:cs="Times New Roman"/>
-        </w:rPr>
-        <w:br/>
-        <w:t xml:space="preserve">Our plan is to use the </w:t>
-      </w:r>
-      <w:proofErr w:type="spellStart"/>
-      <w:r>
-        <w:rPr>
-          <w:rFonts w:ascii="Times New Roman" w:hAnsi="Times New Roman" w:cs="Times New Roman"/>
-        </w:rPr>
-        <w:t>JUnit</w:t>
-      </w:r>
-      <w:proofErr w:type="spellEnd"/>
-      <w:r>
-        <w:rPr>
-          <w:rFonts w:ascii="Times New Roman" w:hAnsi="Times New Roman" w:cs="Times New Roman"/>
-        </w:rPr>
-        <w:t xml:space="preserve"> testing framework to incrementally build up a test suite that will give us confidence that our code works the way we intended, as well as for regression testing as we add more features or change existing code.</w:t>
-      </w:r>
-    </w:p>
-    <w:p>
-      <w:pPr>
-        <w:pStyle w:val="NoSpacing"/>
-        <w:rPr>
-          <w:rFonts w:ascii="Times New Roman" w:hAnsi="Times New Roman" w:cs="Times New Roman"/>
-          <w:color w:val="000000"/>
-        </w:rPr>
-      </w:pPr>
-      <w:r>
-        <w:rPr>
-          <w:rFonts w:ascii="Times New Roman" w:hAnsi="Times New Roman" w:cs="Times New Roman"/>
-        </w:rPr>
-        <w:br/>
-      </w:r>
-      <w:r>
-        <w:rPr>
-          <w:rFonts w:ascii="Times New Roman" w:hAnsi="Times New Roman" w:cs="Times New Roman"/>
-          <w:color w:val="000000"/>
-        </w:rPr>
-        <w:t>Our test cases will be divided into three categories as follows:</w:t>
-      </w:r>
-      <w:r>
-        <w:rPr>
-          <w:rFonts w:ascii="Times New Roman" w:hAnsi="Times New Roman" w:cs="Times New Roman"/>
-        </w:rPr>
-        <w:br/>
-      </w:r>
-    </w:p>
-    <w:p>
-      <w:pPr>
-        <w:pStyle w:val="NoSpacing"/>
-        <w:rPr>
-          <w:rFonts w:ascii="Times New Roman" w:hAnsi="Times New Roman" w:cs="Times New Roman"/>
-          <w:color w:val="000000"/>
-        </w:rPr>
-      </w:pPr>
-      <w:r>
-        <w:rPr>
-          <w:rFonts w:ascii="Times New Roman" w:hAnsi="Times New Roman" w:cs="Times New Roman"/>
-          <w:color w:val="000000"/>
-        </w:rPr>
-        <w:t>1)</w:t>
-      </w:r>
-      <w:r>
-        <w:rPr>
-          <w:rFonts w:ascii="Times New Roman" w:hAnsi="Times New Roman" w:cs="Times New Roman"/>
-          <w:color w:val="000000"/>
-        </w:rPr>
-        <w:t xml:space="preserve">      Unit testing to test individual methods</w:t>
-      </w:r>
-    </w:p>
-    <w:p>
-      <w:pPr>
-        <w:pStyle w:val="NoSpacing"/>
-        <w:rPr>
-          <w:rFonts w:ascii="Times New Roman" w:hAnsi="Times New Roman" w:cs="Times New Roman"/>
-          <w:color w:val="000000"/>
-        </w:rPr>
-      </w:pPr>
-      <w:r>
-        <w:rPr>
-          <w:rFonts w:ascii="Times New Roman" w:hAnsi="Times New Roman" w:cs="Times New Roman"/>
-          <w:color w:val="000000"/>
-        </w:rPr>
-        <w:t xml:space="preserve">a.      </w:t>
-      </w:r>
-      <w:r>
-        <w:rPr>
-          <w:rFonts w:ascii="Times New Roman" w:hAnsi="Times New Roman" w:cs="Times New Roman"/>
-          <w:color w:val="000000"/>
-        </w:rPr>
-        <w:t xml:space="preserve">Have the server log a user in and make sure that the User object was correctly created and added to the </w:t>
-      </w:r>
-      <w:proofErr w:type="spellStart"/>
-      <w:r>
-        <w:rPr>
-          <w:rFonts w:ascii="Times New Roman" w:hAnsi="Times New Roman" w:cs="Times New Roman"/>
-          <w:color w:val="000000"/>
-        </w:rPr>
-        <w:t>userList</w:t>
-      </w:r>
-      <w:proofErr w:type="spellEnd"/>
-      <w:r>
-        <w:rPr>
-          <w:rFonts w:ascii="Times New Roman" w:hAnsi="Times New Roman" w:cs="Times New Roman"/>
-          <w:color w:val="000000"/>
-        </w:rPr>
-        <w:t xml:space="preserve"> of the </w:t>
-      </w:r>
-      <w:proofErr w:type="spellStart"/>
-      <w:r>
-        <w:rPr>
-          <w:rFonts w:ascii="Times New Roman" w:hAnsi="Times New Roman" w:cs="Times New Roman"/>
-          <w:color w:val="000000"/>
-        </w:rPr>
-        <w:t>ChatServer</w:t>
-      </w:r>
-      <w:proofErr w:type="spellEnd"/>
-      <w:r>
-        <w:rPr>
-          <w:rFonts w:ascii="Times New Roman" w:hAnsi="Times New Roman" w:cs="Times New Roman"/>
-          <w:color w:val="000000"/>
-        </w:rPr>
-        <w:t>.</w:t>
-      </w:r>
-      <w:r>
-        <w:rPr>
-          <w:rFonts w:ascii="Times New Roman" w:hAnsi="Times New Roman" w:cs="Times New Roman"/>
-        </w:rPr>
-        <w:br/>
-      </w:r>
-      <w:r>
-        <w:rPr>
-          <w:rFonts w:ascii="Times New Roman" w:hAnsi="Times New Roman" w:cs="Times New Roman"/>
-          <w:color w:val="000000"/>
-        </w:rPr>
-        <w:t xml:space="preserve">b.      Have a User join a nonexistent </w:t>
-      </w:r>
-      <w:proofErr w:type="spellStart"/>
-      <w:r>
-        <w:rPr>
-          <w:rFonts w:ascii="Times New Roman" w:hAnsi="Times New Roman" w:cs="Times New Roman"/>
-          <w:color w:val="000000"/>
-        </w:rPr>
-        <w:t>ChatGroup</w:t>
-      </w:r>
-      <w:proofErr w:type="spellEnd"/>
-      <w:r>
-        <w:rPr>
-          <w:rFonts w:ascii="Times New Roman" w:hAnsi="Times New Roman" w:cs="Times New Roman"/>
-          <w:color w:val="000000"/>
-        </w:rPr>
-        <w:t xml:space="preserve"> and check that a new one is correctly added to the </w:t>
-      </w:r>
-      <w:proofErr w:type="spellStart"/>
-      <w:r>
-        <w:rPr>
-          <w:rFonts w:ascii="Times New Roman" w:hAnsi="Times New Roman" w:cs="Times New Roman"/>
-          <w:color w:val="000000"/>
-        </w:rPr>
-        <w:t>groupList</w:t>
-      </w:r>
-      <w:proofErr w:type="spellEnd"/>
-      <w:r>
-        <w:rPr>
-          <w:rFonts w:ascii="Times New Roman" w:hAnsi="Times New Roman" w:cs="Times New Roman"/>
-          <w:color w:val="000000"/>
-        </w:rPr>
-        <w:t xml:space="preserve"> of the </w:t>
-      </w:r>
-      <w:proofErr w:type="spellStart"/>
-      <w:r>
-        <w:rPr>
-          <w:rFonts w:ascii="Times New Roman" w:hAnsi="Times New Roman" w:cs="Times New Roman"/>
-          <w:color w:val="000000"/>
-        </w:rPr>
-        <w:t>ChatServer</w:t>
-      </w:r>
-      <w:proofErr w:type="spellEnd"/>
-      <w:r>
-        <w:rPr>
-          <w:rFonts w:ascii="Times New Roman" w:hAnsi="Times New Roman" w:cs="Times New Roman"/>
-          <w:color w:val="000000"/>
-        </w:rPr>
-        <w:t>.</w:t>
-      </w:r>
-      <w:r>
-        <w:rPr>
-          <w:rFonts w:ascii="Times New Roman" w:hAnsi="Times New Roman" w:cs="Times New Roman"/>
-        </w:rPr>
-        <w:br/>
-      </w:r>
-      <w:r>
-        <w:rPr>
-          <w:rFonts w:ascii="Times New Roman" w:hAnsi="Times New Roman" w:cs="Times New Roman"/>
-          <w:color w:val="000000"/>
-        </w:rPr>
-        <w:t xml:space="preserve">c.       Have a user join an existent </w:t>
-      </w:r>
-      <w:proofErr w:type="spellStart"/>
-      <w:r>
-        <w:rPr>
-          <w:rFonts w:ascii="Times New Roman" w:hAnsi="Times New Roman" w:cs="Times New Roman"/>
-          <w:color w:val="000000"/>
-        </w:rPr>
-        <w:t>ChatGroup</w:t>
-      </w:r>
-      <w:proofErr w:type="spellEnd"/>
-      <w:r>
-        <w:rPr>
-          <w:rFonts w:ascii="Times New Roman" w:hAnsi="Times New Roman" w:cs="Times New Roman"/>
-          <w:color w:val="000000"/>
-        </w:rPr>
-        <w:t xml:space="preserve"> and check that the user is correctly added to the </w:t>
-      </w:r>
-      <w:proofErr w:type="spellStart"/>
-      <w:r>
-        <w:rPr>
-          <w:rFonts w:ascii="Times New Roman" w:hAnsi="Times New Roman" w:cs="Times New Roman"/>
-          <w:color w:val="000000"/>
-        </w:rPr>
-        <w:t>userList</w:t>
-      </w:r>
-      <w:proofErr w:type="spellEnd"/>
-      <w:r>
-        <w:rPr>
-          <w:rFonts w:ascii="Times New Roman" w:hAnsi="Times New Roman" w:cs="Times New Roman"/>
-          <w:color w:val="000000"/>
-        </w:rPr>
-        <w:t xml:space="preserve"> of the </w:t>
-      </w:r>
-      <w:proofErr w:type="spellStart"/>
-      <w:r>
-        <w:rPr>
-          <w:rFonts w:ascii="Times New Roman" w:hAnsi="Times New Roman" w:cs="Times New Roman"/>
-          <w:color w:val="000000"/>
-        </w:rPr>
-        <w:t>ChatGroup</w:t>
-      </w:r>
-      <w:proofErr w:type="spellEnd"/>
-      <w:r>
-        <w:rPr>
-          <w:rFonts w:ascii="Times New Roman" w:hAnsi="Times New Roman" w:cs="Times New Roman"/>
-          <w:color w:val="000000"/>
-        </w:rPr>
-        <w:t xml:space="preserve"> that the User joined.</w:t>
-      </w:r>
-      <w:r>
-        <w:rPr>
-          <w:rFonts w:ascii="Times New Roman" w:hAnsi="Times New Roman" w:cs="Times New Roman"/>
-        </w:rPr>
-        <w:br/>
-      </w:r>
-      <w:r>
-        <w:rPr>
-          <w:rFonts w:ascii="Times New Roman" w:hAnsi="Times New Roman" w:cs="Times New Roman"/>
-          <w:color w:val="000000"/>
-        </w:rPr>
-        <w:t xml:space="preserve">d.      Have a User send a message to another User and check that the Message is written to the recipient’s </w:t>
-      </w:r>
-      <w:proofErr w:type="spellStart"/>
-      <w:r>
-        <w:rPr>
-          <w:rFonts w:ascii="Times New Roman" w:hAnsi="Times New Roman" w:cs="Times New Roman"/>
-          <w:color w:val="000000"/>
-        </w:rPr>
-        <w:t>chatLog</w:t>
-      </w:r>
-      <w:proofErr w:type="spellEnd"/>
-      <w:r>
-        <w:rPr>
-          <w:rFonts w:ascii="Times New Roman" w:hAnsi="Times New Roman" w:cs="Times New Roman"/>
-          <w:color w:val="000000"/>
-        </w:rPr>
-        <w:t>.</w:t>
-      </w:r>
-      <w:r>
-        <w:rPr>
-          <w:rFonts w:ascii="Times New Roman" w:hAnsi="Times New Roman" w:cs="Times New Roman"/>
-        </w:rPr>
-        <w:br/>
-      </w:r>
-      <w:r>
-        <w:rPr>
-          <w:rFonts w:ascii="Times New Roman" w:hAnsi="Times New Roman" w:cs="Times New Roman"/>
-          <w:color w:val="000000"/>
-        </w:rPr>
-        <w:t>e.      Have a User try to send a message to a nonexistent User and check that it is handled correctly.</w:t>
-      </w:r>
-      <w:r>
-        <w:rPr>
-          <w:rFonts w:ascii="Times New Roman" w:hAnsi="Times New Roman" w:cs="Times New Roman"/>
-        </w:rPr>
-        <w:br/>
-        <w:t xml:space="preserve">f.       Have the </w:t>
-      </w:r>
-      <w:proofErr w:type="spellStart"/>
-      <w:r>
-        <w:rPr>
-          <w:rFonts w:ascii="Times New Roman" w:hAnsi="Times New Roman" w:cs="Times New Roman"/>
-        </w:rPr>
-        <w:t>ChatServer</w:t>
-      </w:r>
-      <w:proofErr w:type="spellEnd"/>
-      <w:r>
-        <w:rPr>
-          <w:rFonts w:ascii="Times New Roman" w:hAnsi="Times New Roman" w:cs="Times New Roman"/>
-        </w:rPr>
-        <w:t xml:space="preserve"> attempt to log in a User with a name that’s already taken and check that it is handled correctly.</w:t>
-      </w:r>
-      <w:r>
-        <w:rPr>
-          <w:rFonts w:ascii="Times New Roman" w:hAnsi="Times New Roman" w:cs="Times New Roman"/>
-        </w:rPr>
-        <w:br/>
-        <w:t xml:space="preserve">g.      Have a User send a message to a </w:t>
-      </w:r>
-      <w:proofErr w:type="spellStart"/>
-      <w:r>
-        <w:rPr>
-          <w:rFonts w:ascii="Times New Roman" w:hAnsi="Times New Roman" w:cs="Times New Roman"/>
-        </w:rPr>
-        <w:t>ChatGroup</w:t>
-      </w:r>
-      <w:proofErr w:type="spellEnd"/>
-      <w:r>
-        <w:rPr>
-          <w:rFonts w:ascii="Times New Roman" w:hAnsi="Times New Roman" w:cs="Times New Roman"/>
-        </w:rPr>
-        <w:t xml:space="preserve"> and check that it is written to each User’s </w:t>
-      </w:r>
-      <w:proofErr w:type="spellStart"/>
-      <w:r>
-        <w:rPr>
-          <w:rFonts w:ascii="Times New Roman" w:hAnsi="Times New Roman" w:cs="Times New Roman"/>
-        </w:rPr>
-        <w:t>chatLog</w:t>
-      </w:r>
-      <w:proofErr w:type="spellEnd"/>
-      <w:r>
-        <w:rPr>
-          <w:rFonts w:ascii="Times New Roman" w:hAnsi="Times New Roman" w:cs="Times New Roman"/>
-        </w:rPr>
-        <w:t xml:space="preserve"> correctly.</w:t>
-      </w:r>
-      <w:r>
-        <w:rPr>
-          <w:rFonts w:ascii="Times New Roman" w:hAnsi="Times New Roman" w:cs="Times New Roman"/>
-        </w:rPr>
-        <w:br/>
-      </w:r>
-      <w:r>
-        <w:rPr>
-          <w:rFonts w:ascii="Times New Roman" w:hAnsi="Times New Roman" w:cs="Times New Roman"/>
-          <w:color w:val="000000"/>
-        </w:rPr>
-        <w:t xml:space="preserve">h.      Have the </w:t>
-      </w:r>
-      <w:proofErr w:type="spellStart"/>
-      <w:r>
-        <w:rPr>
-          <w:rFonts w:ascii="Times New Roman" w:hAnsi="Times New Roman" w:cs="Times New Roman"/>
-          <w:color w:val="000000"/>
-        </w:rPr>
-        <w:t>ChatServer</w:t>
-      </w:r>
-      <w:proofErr w:type="spellEnd"/>
-      <w:r>
-        <w:rPr>
-          <w:rFonts w:ascii="Times New Roman" w:hAnsi="Times New Roman" w:cs="Times New Roman"/>
-          <w:color w:val="000000"/>
-        </w:rPr>
-        <w:t xml:space="preserve"> attempt to log in a User when it is full and check that it is handled correctly.</w:t>
-      </w:r>
-      <w:r>
-        <w:rPr>
-          <w:rFonts w:ascii="Times New Roman" w:hAnsi="Times New Roman" w:cs="Times New Roman"/>
-        </w:rPr>
-        <w:br/>
-      </w:r>
-      <w:r>
-        <w:rPr>
-          <w:rFonts w:ascii="Times New Roman" w:hAnsi="Times New Roman" w:cs="Times New Roman"/>
-        </w:rPr>
-        <w:br/>
-        <w:t>2)      Behavioral testing to test that our code behaves the way we intend it to, semantically.</w:t>
-      </w:r>
-      <w:r>
-        <w:rPr>
-          <w:rFonts w:ascii="Times New Roman" w:hAnsi="Times New Roman" w:cs="Times New Roman"/>
-        </w:rPr>
-        <w:br/>
-        <w:t xml:space="preserve">a.       Have two Users log in and have a simulated conversation, check that the logs match the conversation and that they match each other, and have both Users log off and check that the state of the </w:t>
-      </w:r>
-      <w:proofErr w:type="spellStart"/>
-      <w:r>
-        <w:rPr>
-          <w:rFonts w:ascii="Times New Roman" w:hAnsi="Times New Roman" w:cs="Times New Roman"/>
-        </w:rPr>
-        <w:t>ChatServer</w:t>
-      </w:r>
-      <w:proofErr w:type="spellEnd"/>
-      <w:r>
-        <w:rPr>
-          <w:rFonts w:ascii="Times New Roman" w:hAnsi="Times New Roman" w:cs="Times New Roman"/>
-        </w:rPr>
-        <w:t xml:space="preserve"> is correct afterwards.</w:t>
-      </w:r>
-      <w:r>
-        <w:rPr>
-          <w:rFonts w:ascii="Times New Roman" w:hAnsi="Times New Roman" w:cs="Times New Roman"/>
-        </w:rPr>
-        <w:br/>
-      </w:r>
-      <w:r>
-        <w:rPr>
-          <w:rFonts w:ascii="Times New Roman" w:hAnsi="Times New Roman" w:cs="Times New Roman"/>
-          <w:color w:val="000000"/>
-        </w:rPr>
-        <w:t xml:space="preserve">b.      Have three Users log in, one create a </w:t>
-      </w:r>
-      <w:proofErr w:type="spellStart"/>
-      <w:r>
-        <w:rPr>
-          <w:rFonts w:ascii="Times New Roman" w:hAnsi="Times New Roman" w:cs="Times New Roman"/>
-          <w:color w:val="000000"/>
-        </w:rPr>
-        <w:t>ChatGroup</w:t>
-      </w:r>
-      <w:proofErr w:type="spellEnd"/>
-      <w:r>
-        <w:rPr>
-          <w:rFonts w:ascii="Times New Roman" w:hAnsi="Times New Roman" w:cs="Times New Roman"/>
-          <w:color w:val="000000"/>
-        </w:rPr>
-        <w:t xml:space="preserve"> and the other two join and have a simulated conversation. Then check that the </w:t>
-      </w:r>
-      <w:proofErr w:type="spellStart"/>
-      <w:r>
-        <w:rPr>
-          <w:rFonts w:ascii="Times New Roman" w:hAnsi="Times New Roman" w:cs="Times New Roman"/>
-          <w:color w:val="000000"/>
-        </w:rPr>
-        <w:t>chatLog</w:t>
-      </w:r>
-      <w:proofErr w:type="spellEnd"/>
-      <w:r>
-        <w:rPr>
-          <w:rFonts w:ascii="Times New Roman" w:hAnsi="Times New Roman" w:cs="Times New Roman"/>
-          <w:color w:val="000000"/>
-        </w:rPr>
-        <w:t xml:space="preserve"> for each User matches the actual conversation and that they match each other.</w:t>
-      </w:r>
-      <w:r>
-        <w:rPr>
-          <w:rFonts w:ascii="Times New Roman" w:hAnsi="Times New Roman" w:cs="Times New Roman"/>
-        </w:rPr>
-        <w:br/>
-        <w:t xml:space="preserve">c.       Fill up the </w:t>
-      </w:r>
-      <w:proofErr w:type="spellStart"/>
-      <w:r>
-        <w:rPr>
-          <w:rFonts w:ascii="Times New Roman" w:hAnsi="Times New Roman" w:cs="Times New Roman"/>
-        </w:rPr>
-        <w:t>ChatServer</w:t>
-      </w:r>
-      <w:proofErr w:type="spellEnd"/>
-      <w:r>
-        <w:rPr>
-          <w:rFonts w:ascii="Times New Roman" w:hAnsi="Times New Roman" w:cs="Times New Roman"/>
-        </w:rPr>
-        <w:t xml:space="preserve"> with Users and have a new User try to join; then have a User leave the </w:t>
-      </w:r>
-      <w:proofErr w:type="spellStart"/>
-      <w:r>
-        <w:rPr>
-          <w:rFonts w:ascii="Times New Roman" w:hAnsi="Times New Roman" w:cs="Times New Roman"/>
-        </w:rPr>
-        <w:t>ChatServer</w:t>
-      </w:r>
-      <w:proofErr w:type="spellEnd"/>
-      <w:r>
-        <w:rPr>
-          <w:rFonts w:ascii="Times New Roman" w:hAnsi="Times New Roman" w:cs="Times New Roman"/>
-        </w:rPr>
-        <w:t xml:space="preserve"> and check that the new User is able to join the </w:t>
-      </w:r>
-      <w:proofErr w:type="spellStart"/>
-      <w:r>
-        <w:rPr>
-          <w:rFonts w:ascii="Times New Roman" w:hAnsi="Times New Roman" w:cs="Times New Roman"/>
-        </w:rPr>
-        <w:t>ChatServer</w:t>
-      </w:r>
-      <w:proofErr w:type="spellEnd"/>
-      <w:r>
-        <w:rPr>
-          <w:rFonts w:ascii="Times New Roman" w:hAnsi="Times New Roman" w:cs="Times New Roman"/>
-        </w:rPr>
-        <w:t>.</w:t>
-      </w:r>
-      <w:r>
-        <w:rPr>
-          <w:rFonts w:ascii="Times New Roman" w:hAnsi="Times New Roman" w:cs="Times New Roman"/>
-        </w:rPr>
-        <w:br/>
-      </w:r>
-      <w:r>
-        <w:rPr>
-          <w:rFonts w:ascii="Times New Roman" w:hAnsi="Times New Roman" w:cs="Times New Roman"/>
-          <w:color w:val="000000"/>
-        </w:rPr>
-        <w:t xml:space="preserve">d.      Fill up a </w:t>
-      </w:r>
-      <w:proofErr w:type="spellStart"/>
-      <w:r>
-        <w:rPr>
-          <w:rFonts w:ascii="Times New Roman" w:hAnsi="Times New Roman" w:cs="Times New Roman"/>
-          <w:color w:val="000000"/>
-        </w:rPr>
-        <w:t>ChatGroup</w:t>
-      </w:r>
-      <w:proofErr w:type="spellEnd"/>
-      <w:r>
-        <w:rPr>
-          <w:rFonts w:ascii="Times New Roman" w:hAnsi="Times New Roman" w:cs="Times New Roman"/>
-          <w:color w:val="000000"/>
-        </w:rPr>
-        <w:t xml:space="preserve"> with Users and have a new User try to join; then have a User leave the </w:t>
-      </w:r>
-      <w:proofErr w:type="spellStart"/>
-      <w:r>
-        <w:rPr>
-          <w:rFonts w:ascii="Times New Roman" w:hAnsi="Times New Roman" w:cs="Times New Roman"/>
-          <w:color w:val="000000"/>
-        </w:rPr>
         <w:t>ChatGroup</w:t>
       </w:r>
       <w:proofErr w:type="spellEnd"/>
@@ -9817,6 +9964,17 @@
     <w:rsid w:val="00397797"/>
     <w:pPr>
       <w:spacing w:after="0" w:line="240" w:lineRule="auto"/>
+    </w:pPr>
+  </w:style>
+  <w:style w:type="paragraph" w:styleId="ListParagraph">
+    <w:name w:val="List Paragraph"/>
+    <w:basedOn w:val="Normal"/>
+    <w:uiPriority w:val="34"/>
+    <w:qFormat/>
+    <w:rsid w:val="00627498"/>
+    <w:pPr>
+      <w:ind w:left="720"/>
+      <w:contextualSpacing/>
     </w:pPr>
   </w:style>
 </w:styles>
@@ -10110,7 +10268,7 @@
 </file>
 
 <file path=customXml/itemProps1.xml><?xml version="1.0" encoding="utf-8"?>
-<ds:datastoreItem xmlns:ds="http://schemas.openxmlformats.org/officeDocument/2006/customXml" ds:itemID="{F3E9F843-1AE3-4C9E-9E75-D2E02E3686CD}">
+<ds:datastoreItem xmlns:ds="http://schemas.openxmlformats.org/officeDocument/2006/customXml" ds:itemID="{8A805122-4711-4FF8-A51D-637204740AD3}">
   <ds:schemaRefs>
     <ds:schemaRef ds:uri="http://schemas.openxmlformats.org/officeDocument/2006/bibliography"/>
   </ds:schemaRefs>

</xml_diff>

<commit_message>
Everything but testing is done
</commit_message>
<xml_diff>
--- a/design_doc_draft.docx
+++ b/design_doc_draft.docx
@@ -1002,7 +1002,7 @@
           <v:shape id="_x0000_i1027" type="#_x0000_t75" style="width:467.45pt;height:169.25pt" o:ole="">
             <v:imagedata r:id="rId6" o:title=""/>
           </v:shape>
-          <o:OLEObject Type="Embed" ProgID="Visio.Drawing.11" ShapeID="_x0000_i1027" DrawAspect="Content" ObjectID="_1360437240" r:id="rId7"/>
+          <o:OLEObject Type="Embed" ProgID="Visio.Drawing.11" ShapeID="_x0000_i1027" DrawAspect="Content" ObjectID="_1360440178" r:id="rId7"/>
         </w:object>
       </w:r>
     </w:p>
@@ -1125,7 +1125,7 @@
           <v:shape id="_x0000_i1028" type="#_x0000_t75" style="width:467.45pt;height:53.75pt" o:ole="">
             <v:imagedata r:id="rId8" o:title=""/>
           </v:shape>
-          <o:OLEObject Type="Embed" ProgID="Visio.Drawing.11" ShapeID="_x0000_i1028" DrawAspect="Content" ObjectID="_1360437241" r:id="rId9"/>
+          <o:OLEObject Type="Embed" ProgID="Visio.Drawing.11" ShapeID="_x0000_i1028" DrawAspect="Content" ObjectID="_1360440179" r:id="rId9"/>
         </w:object>
       </w:r>
     </w:p>
@@ -1205,7 +1205,7 @@
           <v:shape id="_x0000_i1029" type="#_x0000_t75" style="width:400.3pt;height:58.05pt" o:ole="">
             <v:imagedata r:id="rId10" o:title=""/>
           </v:shape>
-          <o:OLEObject Type="Embed" ProgID="Visio.Drawing.11" ShapeID="_x0000_i1029" DrawAspect="Content" ObjectID="_1360437242" r:id="rId11"/>
+          <o:OLEObject Type="Embed" ProgID="Visio.Drawing.11" ShapeID="_x0000_i1029" DrawAspect="Content" ObjectID="_1360440180" r:id="rId11"/>
         </w:object>
       </w:r>
     </w:p>
@@ -1386,7 +1386,7 @@
           <v:shape id="_x0000_i1026" type="#_x0000_t75" style="width:467.45pt;height:136.5pt" o:ole="">
             <v:imagedata r:id="rId12" o:title=""/>
           </v:shape>
-          <o:OLEObject Type="Embed" ProgID="Visio.Drawing.11" ShapeID="_x0000_i1026" DrawAspect="Content" ObjectID="_1360437243" r:id="rId13"/>
+          <o:OLEObject Type="Embed" ProgID="Visio.Drawing.11" ShapeID="_x0000_i1026" DrawAspect="Content" ObjectID="_1360440181" r:id="rId13"/>
         </w:object>
       </w:r>
     </w:p>
@@ -1509,7 +1509,7 @@
           <v:shape id="_x0000_i1025" type="#_x0000_t75" style="width:400.3pt;height:134.85pt" o:ole="">
             <v:imagedata r:id="rId14" o:title=""/>
           </v:shape>
-          <o:OLEObject Type="Embed" ProgID="Visio.Drawing.11" ShapeID="_x0000_i1025" DrawAspect="Content" ObjectID="_1360437244" r:id="rId15"/>
+          <o:OLEObject Type="Embed" ProgID="Visio.Drawing.11" ShapeID="_x0000_i1025" DrawAspect="Content" ObjectID="_1360440182" r:id="rId15"/>
         </w:object>
       </w:r>
     </w:p>
@@ -1799,7 +1799,7 @@
           <v:shape id="_x0000_i1031" type="#_x0000_t75" style="width:467.45pt;height:301.95pt" o:ole="">
             <v:imagedata r:id="rId16" o:title=""/>
           </v:shape>
-          <o:OLEObject Type="Embed" ProgID="Visio.Drawing.11" ShapeID="_x0000_i1031" DrawAspect="Content" ObjectID="_1360437245" r:id="rId17"/>
+          <o:OLEObject Type="Embed" ProgID="Visio.Drawing.11" ShapeID="_x0000_i1031" DrawAspect="Content" ObjectID="_1360440183" r:id="rId17"/>
         </w:object>
       </w:r>
     </w:p>
@@ -1875,7 +1875,7 @@
           <v:shape id="_x0000_i1030" type="#_x0000_t75" style="width:467.45pt;height:136.5pt" o:ole="">
             <v:imagedata r:id="rId18" o:title=""/>
           </v:shape>
-          <o:OLEObject Type="Embed" ProgID="Visio.Drawing.11" ShapeID="_x0000_i1030" DrawAspect="Content" ObjectID="_1360437246" r:id="rId19"/>
+          <o:OLEObject Type="Embed" ProgID="Visio.Drawing.11" ShapeID="_x0000_i1030" DrawAspect="Content" ObjectID="_1360440184" r:id="rId19"/>
         </w:object>
       </w:r>
     </w:p>
@@ -6270,7 +6270,31 @@
           <w:rFonts w:ascii="Times New Roman" w:eastAsia="Times New Roman" w:hAnsi="Times New Roman" w:cs="Times New Roman"/>
         </w:rPr>
         <w:br/>
-        <w:t>The Message class acts as the middleman between the chatting Users. In addition to containing the message content itself, a Message object keeps track of a timestamp, so that Users receive Messages in the correct order. Because it also contains source and destination information, it also plays a role in helping determine if the send request is valid or not.</w:t>
+        <w:t>The Message class acts as the middleman between the chatting Users. In addition to containing the message content itself, a Message object keeps track of a timestamp</w:t>
+      </w:r>
+      <w:r>
+        <w:rPr>
+          <w:rFonts w:ascii="Times New Roman" w:eastAsia="Times New Roman" w:hAnsi="Times New Roman" w:cs="Times New Roman"/>
+        </w:rPr>
+        <w:t xml:space="preserve"> and sequence number</w:t>
+      </w:r>
+      <w:r>
+        <w:rPr>
+          <w:rFonts w:ascii="Times New Roman" w:eastAsia="Times New Roman" w:hAnsi="Times New Roman" w:cs="Times New Roman"/>
+        </w:rPr>
+        <w:t xml:space="preserve">, so that Users receive Messages in the correct order. </w:t>
+      </w:r>
+      <w:r>
+        <w:rPr>
+          <w:rFonts w:ascii="Times New Roman" w:eastAsia="Times New Roman" w:hAnsi="Times New Roman" w:cs="Times New Roman"/>
+        </w:rPr>
+        <w:t xml:space="preserve">The sequence number tells us how many messages that the sender has sent out so far. </w:t>
+      </w:r>
+      <w:r>
+        <w:rPr>
+          <w:rFonts w:ascii="Times New Roman" w:eastAsia="Times New Roman" w:hAnsi="Times New Roman" w:cs="Times New Roman"/>
+        </w:rPr>
+        <w:t>Because it also contains source and destination information, it also plays a role in helping determine if the send request is valid or not.</w:t>
       </w:r>
       <w:r>
         <w:rPr>
@@ -6334,6 +6358,60 @@
         <w:br/>
         <w:t>String content</w:t>
       </w:r>
+    </w:p>
+    <w:p>
+      <w:pPr>
+        <w:spacing w:after="0" w:line="240" w:lineRule="auto"/>
+        <w:rPr>
+          <w:rFonts w:ascii="Times New Roman" w:eastAsia="Times New Roman" w:hAnsi="Times New Roman" w:cs="Times New Roman"/>
+        </w:rPr>
+      </w:pPr>
+      <w:r>
+        <w:rPr>
+          <w:rFonts w:ascii="Times New Roman" w:eastAsia="Times New Roman" w:hAnsi="Times New Roman" w:cs="Times New Roman"/>
+        </w:rPr>
+        <w:t>int sqn</w:t>
+      </w:r>
+      <w:r>
+        <w:rPr>
+          <w:rFonts w:ascii="Times New Roman" w:eastAsia="Times New Roman" w:hAnsi="Times New Roman" w:cs="Times New Roman"/>
+        </w:rPr>
+        <w:tab/>
+      </w:r>
+      <w:r>
+        <w:rPr>
+          <w:rFonts w:ascii="Times New Roman" w:eastAsia="Times New Roman" w:hAnsi="Times New Roman" w:cs="Times New Roman"/>
+        </w:rPr>
+        <w:tab/>
+      </w:r>
+      <w:r>
+        <w:rPr>
+          <w:rFonts w:ascii="Times New Roman" w:eastAsia="Times New Roman" w:hAnsi="Times New Roman" w:cs="Times New Roman"/>
+        </w:rPr>
+        <w:tab/>
+        <w:t>//Acts as a counter for messages from a particular User</w:t>
+      </w:r>
+    </w:p>
+    <w:p>
+      <w:pPr>
+        <w:spacing w:after="0" w:line="240" w:lineRule="auto"/>
+        <w:rPr>
+          <w:rFonts w:ascii="Times New Roman" w:eastAsia="Times New Roman" w:hAnsi="Times New Roman" w:cs="Times New Roman"/>
+        </w:rPr>
+      </w:pPr>
+      <w:r>
+        <w:rPr>
+          <w:rFonts w:ascii="Times New Roman" w:eastAsia="Times New Roman" w:hAnsi="Times New Roman" w:cs="Times New Roman"/>
+        </w:rPr>
+        <w:t>boolean isFromGroup</w:t>
+      </w:r>
+      <w:r>
+        <w:rPr>
+          <w:rFonts w:ascii="Times New Roman" w:eastAsia="Times New Roman" w:hAnsi="Times New Roman" w:cs="Times New Roman"/>
+        </w:rPr>
+        <w:tab/>
+        <w:t>//True if message is associate with a ChatGroup.</w:t>
+      </w:r>
       <w:r>
         <w:rPr>
           <w:rFonts w:ascii="Times New Roman" w:eastAsia="Times New Roman" w:hAnsi="Times New Roman" w:cs="Times New Roman"/>
@@ -6354,6 +6432,7 @@
           <w:sz w:val="24"/>
           <w:szCs w:val="24"/>
         </w:rPr>
+        <w:lastRenderedPageBreak/>
         <w:t>Description of Methods</w:t>
       </w:r>
       <w:r>
@@ -6361,47 +6440,185 @@
           <w:rFonts w:ascii="Times New Roman" w:eastAsia="Times New Roman" w:hAnsi="Times New Roman" w:cs="Times New Roman"/>
         </w:rPr>
         <w:br/>
-        <w:t>getSource() // getter method to retrieve source</w:t>
-      </w:r>
-      <w:r>
-        <w:rPr>
-          <w:rFonts w:ascii="Times New Roman" w:eastAsia="Times New Roman" w:hAnsi="Times New Roman" w:cs="Times New Roman"/>
-        </w:rPr>
-        <w:br/>
-      </w:r>
-      <w:r>
-        <w:rPr>
-          <w:rFonts w:ascii="Times New Roman" w:eastAsia="Times New Roman" w:hAnsi="Times New Roman" w:cs="Times New Roman"/>
-          <w:color w:val="000000"/>
-        </w:rPr>
-        <w:t>getDest() // getter method to retrieve dest</w:t>
-      </w:r>
-      <w:r>
-        <w:rPr>
-          <w:rFonts w:ascii="Times New Roman" w:eastAsia="Times New Roman" w:hAnsi="Times New Roman" w:cs="Times New Roman"/>
-        </w:rPr>
-        <w:br/>
-      </w:r>
-      <w:r>
-        <w:rPr>
-          <w:rFonts w:ascii="Times New Roman" w:eastAsia="Times New Roman" w:hAnsi="Times New Roman" w:cs="Times New Roman"/>
-          <w:color w:val="000000"/>
-        </w:rPr>
-        <w:lastRenderedPageBreak/>
-        <w:t>getTimestamp() // getter method to retrieve dest</w:t>
-      </w:r>
-      <w:r>
-        <w:rPr>
-          <w:rFonts w:ascii="Times New Roman" w:eastAsia="Times New Roman" w:hAnsi="Times New Roman" w:cs="Times New Roman"/>
-        </w:rPr>
-        <w:br/>
-      </w:r>
-      <w:r>
-        <w:rPr>
-          <w:rFonts w:ascii="Times New Roman" w:eastAsia="Times New Roman" w:hAnsi="Times New Roman" w:cs="Times New Roman"/>
-          <w:color w:val="000000"/>
-        </w:rPr>
-        <w:t>getContent() // getter method to retrieve content</w:t>
+      </w:r>
+      <w:r>
+        <w:rPr>
+          <w:rFonts w:ascii="Times New Roman" w:eastAsia="Times New Roman" w:hAnsi="Times New Roman" w:cs="Times New Roman"/>
+        </w:rPr>
+        <w:t>void setSQN(int num)</w:t>
+      </w:r>
+      <w:r>
+        <w:rPr>
+          <w:rFonts w:ascii="Times New Roman" w:eastAsia="Times New Roman" w:hAnsi="Times New Roman" w:cs="Times New Roman"/>
+        </w:rPr>
+        <w:tab/>
+        <w:t>//Set SQN to num.</w:t>
+      </w:r>
+    </w:p>
+    <w:p>
+      <w:pPr>
+        <w:spacing w:after="0" w:line="240" w:lineRule="auto"/>
+        <w:rPr>
+          <w:rFonts w:ascii="Times New Roman" w:eastAsia="Times New Roman" w:hAnsi="Times New Roman" w:cs="Times New Roman"/>
+        </w:rPr>
+      </w:pPr>
+      <w:r>
+        <w:rPr>
+          <w:rFonts w:ascii="Times New Roman" w:eastAsia="Times New Roman" w:hAnsi="Times New Roman" w:cs="Times New Roman"/>
+        </w:rPr>
+        <w:t>void setIsFromGroup()</w:t>
+      </w:r>
+      <w:r>
+        <w:rPr>
+          <w:rFonts w:ascii="Times New Roman" w:eastAsia="Times New Roman" w:hAnsi="Times New Roman" w:cs="Times New Roman"/>
+        </w:rPr>
+        <w:tab/>
+        <w:t>//Set isFromGroup to true.</w:t>
+      </w:r>
+    </w:p>
+    <w:p>
+      <w:pPr>
+        <w:spacing w:after="0" w:line="240" w:lineRule="auto"/>
+        <w:rPr>
+          <w:rFonts w:ascii="Times New Roman" w:eastAsia="Times New Roman" w:hAnsi="Times New Roman" w:cs="Times New Roman"/>
+        </w:rPr>
+      </w:pPr>
+      <w:r>
+        <w:rPr>
+          <w:rFonts w:ascii="Times New Roman" w:eastAsia="Times New Roman" w:hAnsi="Times New Roman" w:cs="Times New Roman"/>
+        </w:rPr>
+        <w:t>String getTimeStamp()</w:t>
+      </w:r>
+    </w:p>
+    <w:p>
+      <w:pPr>
+        <w:spacing w:after="0" w:line="240" w:lineRule="auto"/>
+        <w:rPr>
+          <w:rFonts w:ascii="Times New Roman" w:eastAsia="Times New Roman" w:hAnsi="Times New Roman" w:cs="Times New Roman"/>
+          <w:color w:val="000000"/>
+        </w:rPr>
+      </w:pPr>
+      <w:r>
+        <w:rPr>
+          <w:rFonts w:ascii="Times New Roman" w:eastAsia="Times New Roman" w:hAnsi="Times New Roman" w:cs="Times New Roman"/>
+        </w:rPr>
+        <w:t>String getSource(</w:t>
+      </w:r>
+      <w:r>
+        <w:rPr>
+          <w:rFonts w:ascii="Times New Roman" w:eastAsia="Times New Roman" w:hAnsi="Times New Roman" w:cs="Times New Roman"/>
+        </w:rPr>
+        <w:br/>
+      </w:r>
+      <w:r>
+        <w:rPr>
+          <w:rFonts w:ascii="Times New Roman" w:eastAsia="Times New Roman" w:hAnsi="Times New Roman" w:cs="Times New Roman"/>
+          <w:color w:val="000000"/>
+        </w:rPr>
+        <w:t xml:space="preserve">String </w:t>
+      </w:r>
+      <w:r>
+        <w:rPr>
+          <w:rFonts w:ascii="Times New Roman" w:eastAsia="Times New Roman" w:hAnsi="Times New Roman" w:cs="Times New Roman"/>
+          <w:color w:val="000000"/>
+        </w:rPr>
+        <w:t>getDest()</w:t>
+      </w:r>
+      <w:r>
+        <w:rPr>
+          <w:rFonts w:ascii="Times New Roman" w:eastAsia="Times New Roman" w:hAnsi="Times New Roman" w:cs="Times New Roman"/>
+        </w:rPr>
+        <w:br/>
+      </w:r>
+      <w:r>
+        <w:rPr>
+          <w:rFonts w:ascii="Times New Roman" w:eastAsia="Times New Roman" w:hAnsi="Times New Roman" w:cs="Times New Roman"/>
+          <w:color w:val="000000"/>
+        </w:rPr>
+        <w:t xml:space="preserve">String </w:t>
+      </w:r>
+      <w:r>
+        <w:rPr>
+          <w:rFonts w:ascii="Times New Roman" w:eastAsia="Times New Roman" w:hAnsi="Times New Roman" w:cs="Times New Roman"/>
+          <w:color w:val="000000"/>
+        </w:rPr>
+        <w:t>getContent()</w:t>
+      </w:r>
+    </w:p>
+    <w:p>
+      <w:pPr>
+        <w:spacing w:after="0" w:line="240" w:lineRule="auto"/>
+        <w:rPr>
+          <w:rFonts w:ascii="Times New Roman" w:eastAsia="Times New Roman" w:hAnsi="Times New Roman" w:cs="Times New Roman"/>
+          <w:color w:val="000000"/>
+        </w:rPr>
+      </w:pPr>
+      <w:r>
+        <w:rPr>
+          <w:rFonts w:ascii="Times New Roman" w:eastAsia="Times New Roman" w:hAnsi="Times New Roman" w:cs="Times New Roman"/>
+          <w:color w:val="000000"/>
+        </w:rPr>
+        <w:t>int getS</w:t>
+      </w:r>
+      <w:r>
+        <w:rPr>
+          <w:rFonts w:ascii="Times New Roman" w:eastAsia="Times New Roman" w:hAnsi="Times New Roman" w:cs="Times New Roman"/>
+          <w:color w:val="000000"/>
+        </w:rPr>
+        <w:t>QN</w:t>
+      </w:r>
+      <w:r>
+        <w:rPr>
+          <w:rFonts w:ascii="Times New Roman" w:eastAsia="Times New Roman" w:hAnsi="Times New Roman" w:cs="Times New Roman"/>
+          <w:color w:val="000000"/>
+        </w:rPr>
+        <w:t>()</w:t>
+      </w:r>
+    </w:p>
+    <w:p>
+      <w:pPr>
+        <w:spacing w:after="0" w:line="240" w:lineRule="auto"/>
+        <w:rPr>
+          <w:rFonts w:ascii="Times New Roman" w:eastAsia="Times New Roman" w:hAnsi="Times New Roman" w:cs="Times New Roman"/>
+          <w:color w:val="000000"/>
+        </w:rPr>
+      </w:pPr>
+      <w:r>
+        <w:rPr>
+          <w:rFonts w:ascii="Times New Roman" w:eastAsia="Times New Roman" w:hAnsi="Times New Roman" w:cs="Times New Roman"/>
+          <w:color w:val="000000"/>
+        </w:rPr>
+        <w:t>boolean isFromGroup()</w:t>
+      </w:r>
+    </w:p>
+    <w:p>
+      <w:pPr>
+        <w:spacing w:after="0" w:line="240" w:lineRule="auto"/>
+        <w:rPr>
+          <w:rFonts w:ascii="Times New Roman" w:eastAsia="Times New Roman" w:hAnsi="Times New Roman" w:cs="Times New Roman"/>
+        </w:rPr>
+      </w:pPr>
+      <w:r>
+        <w:rPr>
+          <w:rFonts w:ascii="Times New Roman" w:eastAsia="Times New Roman" w:hAnsi="Times New Roman" w:cs="Times New Roman"/>
+          <w:color w:val="000000"/>
+        </w:rPr>
+        <w:t>String toString()</w:t>
+      </w:r>
+      <w:r>
+        <w:rPr>
+          <w:rFonts w:ascii="Times New Roman" w:eastAsia="Times New Roman" w:hAnsi="Times New Roman" w:cs="Times New Roman"/>
+          <w:color w:val="000000"/>
+        </w:rPr>
+        <w:tab/>
+        <w:t>//Return Message in the following format: SRC DEST TIMESTAMP SQN</w:t>
+      </w:r>
+      <w:r>
+        <w:rPr>
+          <w:rFonts w:ascii="Times New Roman" w:eastAsia="Times New Roman" w:hAnsi="Times New Roman" w:cs="Times New Roman"/>
+          <w:color w:val="000000"/>
+        </w:rPr>
+        <w:t>.</w:t>
       </w:r>
       <w:r>
         <w:rPr>
@@ -6451,6 +6668,100 @@
           <w:rFonts w:ascii="Times New Roman" w:eastAsia="Times New Roman" w:hAnsi="Times New Roman" w:cs="Times New Roman"/>
         </w:rPr>
       </w:pPr>
+      <w:r>
+        <w:rPr>
+          <w:rFonts w:ascii="Times New Roman" w:eastAsia="Times New Roman" w:hAnsi="Times New Roman" w:cs="Times New Roman"/>
+        </w:rPr>
+        <w:t>The MessageJob can be thought of as an incomplete version of a Message. It contains all the background information: destination, message content, timestamp, and SQN. It is used primarily for enqueueing onto the User’s send queue prior to being popped.</w:t>
+      </w:r>
+    </w:p>
+    <w:p>
+      <w:pPr>
+        <w:spacing w:after="0" w:line="240" w:lineRule="auto"/>
+        <w:rPr>
+          <w:rFonts w:ascii="Times New Roman" w:eastAsia="Times New Roman" w:hAnsi="Times New Roman" w:cs="Times New Roman"/>
+        </w:rPr>
+      </w:pPr>
+    </w:p>
+    <w:p>
+      <w:pPr>
+        <w:spacing w:after="0" w:line="240" w:lineRule="auto"/>
+        <w:rPr>
+          <w:rFonts w:ascii="Times New Roman" w:eastAsia="Times New Roman" w:hAnsi="Times New Roman" w:cs="Times New Roman"/>
+          <w:b/>
+        </w:rPr>
+      </w:pPr>
+      <w:r>
+        <w:rPr>
+          <w:rFonts w:ascii="Times New Roman" w:eastAsia="Times New Roman" w:hAnsi="Times New Roman" w:cs="Times New Roman"/>
+          <w:b/>
+        </w:rPr>
+        <w:t>Fields:</w:t>
+      </w:r>
+    </w:p>
+    <w:p>
+      <w:pPr>
+        <w:spacing w:after="0" w:line="240" w:lineRule="auto"/>
+        <w:rPr>
+          <w:rFonts w:ascii="Times New Roman" w:eastAsia="Times New Roman" w:hAnsi="Times New Roman" w:cs="Times New Roman"/>
+        </w:rPr>
+      </w:pPr>
+      <w:r>
+        <w:rPr>
+          <w:rFonts w:ascii="Times New Roman" w:eastAsia="Times New Roman" w:hAnsi="Times New Roman" w:cs="Times New Roman"/>
+        </w:rPr>
+        <w:t>String dest</w:t>
+      </w:r>
+    </w:p>
+    <w:p>
+      <w:pPr>
+        <w:spacing w:after="0" w:line="240" w:lineRule="auto"/>
+        <w:rPr>
+          <w:rFonts w:ascii="Times New Roman" w:eastAsia="Times New Roman" w:hAnsi="Times New Roman" w:cs="Times New Roman"/>
+        </w:rPr>
+      </w:pPr>
+      <w:r>
+        <w:rPr>
+          <w:rFonts w:ascii="Times New Roman" w:eastAsia="Times New Roman" w:hAnsi="Times New Roman" w:cs="Times New Roman"/>
+        </w:rPr>
+        <w:t>String msg</w:t>
+      </w:r>
+    </w:p>
+    <w:p>
+      <w:pPr>
+        <w:spacing w:after="0" w:line="240" w:lineRule="auto"/>
+        <w:rPr>
+          <w:rFonts w:ascii="Times New Roman" w:eastAsia="Times New Roman" w:hAnsi="Times New Roman" w:cs="Times New Roman"/>
+        </w:rPr>
+      </w:pPr>
+      <w:r>
+        <w:rPr>
+          <w:rFonts w:ascii="Times New Roman" w:eastAsia="Times New Roman" w:hAnsi="Times New Roman" w:cs="Times New Roman"/>
+        </w:rPr>
+        <w:t>String timestamp</w:t>
+      </w:r>
+    </w:p>
+    <w:p>
+      <w:pPr>
+        <w:spacing w:after="0" w:line="240" w:lineRule="auto"/>
+        <w:rPr>
+          <w:rFonts w:ascii="Times New Roman" w:eastAsia="Times New Roman" w:hAnsi="Times New Roman" w:cs="Times New Roman"/>
+        </w:rPr>
+      </w:pPr>
+      <w:r>
+        <w:rPr>
+          <w:rFonts w:ascii="Times New Roman" w:eastAsia="Times New Roman" w:hAnsi="Times New Roman" w:cs="Times New Roman"/>
+        </w:rPr>
+        <w:t>int sqn</w:t>
+      </w:r>
+    </w:p>
+    <w:p>
+      <w:pPr>
+        <w:spacing w:after="0" w:line="240" w:lineRule="auto"/>
+        <w:rPr>
+          <w:rFonts w:ascii="Times New Roman" w:eastAsia="Times New Roman" w:hAnsi="Times New Roman" w:cs="Times New Roman"/>
+        </w:rPr>
+      </w:pPr>
     </w:p>
     <w:p>
       <w:pPr>
@@ -6490,6 +6801,12 @@
         </w:rPr>
         <w:br/>
         <w:t>The ChatLog class is used by Users to maintain a list of Messages received in the correct order. It is simply a linked list of Message objects in the order they were received by the user.</w:t>
+      </w:r>
+      <w:r>
+        <w:rPr>
+          <w:rFonts w:ascii="Times New Roman" w:eastAsia="Times New Roman" w:hAnsi="Times New Roman" w:cs="Times New Roman"/>
+        </w:rPr>
+        <w:t xml:space="preserve"> There are two different types of ChatLogs, as mentioned above. For a 1-on-1 conversation, ChatLogs are referenced by the source User. For ChatGroups, we reference the log using the ChatGroup name. Hence, we have two constructors, one with and one without a ChatGroup name. In the case that we do not have one, we leave it as null and never reference it.</w:t>
       </w:r>
       <w:r>
         <w:rPr>
@@ -6524,21 +6841,155 @@
         <w:rPr>
           <w:rFonts w:ascii="Times New Roman" w:eastAsia="Times New Roman" w:hAnsi="Times New Roman" w:cs="Times New Roman"/>
         </w:rPr>
-        <w:br/>
-        <w:t>BaseUser user // user that owns log</w:t>
-      </w:r>
-      <w:r>
-        <w:rPr>
-          <w:rFonts w:ascii="Times New Roman" w:eastAsia="Times New Roman" w:hAnsi="Times New Roman" w:cs="Times New Roman"/>
-        </w:rPr>
-        <w:br/>
-      </w:r>
-      <w:r>
-        <w:rPr>
-          <w:rFonts w:ascii="Times New Roman" w:eastAsia="Times New Roman" w:hAnsi="Times New Roman" w:cs="Times New Roman"/>
-          <w:color w:val="000000"/>
-        </w:rPr>
-        <w:t>String source // group or user that messages are from</w:t>
+        <w:tab/>
+      </w:r>
+      <w:r>
+        <w:rPr>
+          <w:rFonts w:ascii="Times New Roman" w:eastAsia="Times New Roman" w:hAnsi="Times New Roman" w:cs="Times New Roman"/>
+        </w:rPr>
+        <w:tab/>
+      </w:r>
+      <w:r>
+        <w:rPr>
+          <w:rFonts w:ascii="Times New Roman" w:eastAsia="Times New Roman" w:hAnsi="Times New Roman" w:cs="Times New Roman"/>
+        </w:rPr>
+        <w:t>//The chatlog itself as a linked list of Messages.</w:t>
+      </w:r>
+      <w:r>
+        <w:rPr>
+          <w:rFonts w:ascii="Times New Roman" w:eastAsia="Times New Roman" w:hAnsi="Times New Roman" w:cs="Times New Roman"/>
+        </w:rPr>
+        <w:br/>
+      </w:r>
+      <w:r>
+        <w:rPr>
+          <w:rFonts w:ascii="Times New Roman" w:eastAsia="Times New Roman" w:hAnsi="Times New Roman" w:cs="Times New Roman"/>
+        </w:rPr>
+        <w:t>User</w:t>
+      </w:r>
+      <w:r>
+        <w:rPr>
+          <w:rFonts w:ascii="Times New Roman" w:eastAsia="Times New Roman" w:hAnsi="Times New Roman" w:cs="Times New Roman"/>
+        </w:rPr>
+        <w:t xml:space="preserve"> user</w:t>
+      </w:r>
+      <w:r>
+        <w:rPr>
+          <w:rFonts w:ascii="Times New Roman" w:eastAsia="Times New Roman" w:hAnsi="Times New Roman" w:cs="Times New Roman"/>
+        </w:rPr>
+        <w:tab/>
+      </w:r>
+      <w:r>
+        <w:rPr>
+          <w:rFonts w:ascii="Times New Roman" w:eastAsia="Times New Roman" w:hAnsi="Times New Roman" w:cs="Times New Roman"/>
+        </w:rPr>
+        <w:tab/>
+      </w:r>
+      <w:r>
+        <w:rPr>
+          <w:rFonts w:ascii="Times New Roman" w:eastAsia="Times New Roman" w:hAnsi="Times New Roman" w:cs="Times New Roman"/>
+        </w:rPr>
+        <w:tab/>
+      </w:r>
+      <w:r>
+        <w:rPr>
+          <w:rFonts w:ascii="Times New Roman" w:eastAsia="Times New Roman" w:hAnsi="Times New Roman" w:cs="Times New Roman"/>
+        </w:rPr>
+        <w:tab/>
+      </w:r>
+      <w:r>
+        <w:rPr>
+          <w:rFonts w:ascii="Times New Roman" w:eastAsia="Times New Roman" w:hAnsi="Times New Roman" w:cs="Times New Roman"/>
+        </w:rPr>
+        <w:t>//The User who owns the log.</w:t>
+      </w:r>
+    </w:p>
+    <w:p>
+      <w:pPr>
+        <w:spacing w:after="0" w:line="240" w:lineRule="auto"/>
+        <w:rPr>
+          <w:rFonts w:ascii="Times New Roman" w:eastAsia="Times New Roman" w:hAnsi="Times New Roman" w:cs="Times New Roman"/>
+        </w:rPr>
+      </w:pPr>
+      <w:r>
+        <w:rPr>
+          <w:rFonts w:ascii="Times New Roman" w:eastAsia="Times New Roman" w:hAnsi="Times New Roman" w:cs="Times New Roman"/>
+          <w:color w:val="000000"/>
+        </w:rPr>
+        <w:t>String source</w:t>
+      </w:r>
+      <w:r>
+        <w:rPr>
+          <w:rFonts w:ascii="Times New Roman" w:eastAsia="Times New Roman" w:hAnsi="Times New Roman" w:cs="Times New Roman"/>
+          <w:color w:val="000000"/>
+        </w:rPr>
+        <w:tab/>
+      </w:r>
+      <w:r>
+        <w:rPr>
+          <w:rFonts w:ascii="Times New Roman" w:eastAsia="Times New Roman" w:hAnsi="Times New Roman" w:cs="Times New Roman"/>
+          <w:color w:val="000000"/>
+        </w:rPr>
+        <w:tab/>
+      </w:r>
+      <w:r>
+        <w:rPr>
+          <w:rFonts w:ascii="Times New Roman" w:eastAsia="Times New Roman" w:hAnsi="Times New Roman" w:cs="Times New Roman"/>
+          <w:color w:val="000000"/>
+        </w:rPr>
+        <w:tab/>
+      </w:r>
+      <w:r>
+        <w:rPr>
+          <w:rFonts w:ascii="Times New Roman" w:eastAsia="Times New Roman" w:hAnsi="Times New Roman" w:cs="Times New Roman"/>
+          <w:color w:val="000000"/>
+        </w:rPr>
+        <w:tab/>
+      </w:r>
+      <w:r>
+        <w:rPr>
+          <w:rFonts w:ascii="Times New Roman" w:eastAsia="Times New Roman" w:hAnsi="Times New Roman" w:cs="Times New Roman"/>
+          <w:color w:val="000000"/>
+        </w:rPr>
+        <w:t>//For a 1-on-1 conversation, the party with whom user is chatting.</w:t>
+      </w:r>
+    </w:p>
+    <w:p>
+      <w:pPr>
+        <w:spacing w:after="0" w:line="240" w:lineRule="auto"/>
+        <w:rPr>
+          <w:rFonts w:ascii="Times New Roman" w:eastAsia="Times New Roman" w:hAnsi="Times New Roman" w:cs="Times New Roman"/>
+        </w:rPr>
+      </w:pPr>
+      <w:r>
+        <w:rPr>
+          <w:rFonts w:ascii="Times New Roman" w:eastAsia="Times New Roman" w:hAnsi="Times New Roman" w:cs="Times New Roman"/>
+        </w:rPr>
+        <w:t>String chatgroup</w:t>
+      </w:r>
+      <w:r>
+        <w:rPr>
+          <w:rFonts w:ascii="Times New Roman" w:eastAsia="Times New Roman" w:hAnsi="Times New Roman" w:cs="Times New Roman"/>
+        </w:rPr>
+        <w:tab/>
+      </w:r>
+      <w:r>
+        <w:rPr>
+          <w:rFonts w:ascii="Times New Roman" w:eastAsia="Times New Roman" w:hAnsi="Times New Roman" w:cs="Times New Roman"/>
+        </w:rPr>
+        <w:tab/>
+      </w:r>
+      <w:r>
+        <w:rPr>
+          <w:rFonts w:ascii="Times New Roman" w:eastAsia="Times New Roman" w:hAnsi="Times New Roman" w:cs="Times New Roman"/>
+        </w:rPr>
+        <w:tab/>
+      </w:r>
+      <w:r>
+        <w:rPr>
+          <w:rFonts w:ascii="Times New Roman" w:eastAsia="Times New Roman" w:hAnsi="Times New Roman" w:cs="Times New Roman"/>
+        </w:rPr>
+        <w:t>//For a ChatGroup conversation, the ChatGroup name.</w:t>
       </w:r>
       <w:r>
         <w:rPr>
@@ -6568,29 +7019,169 @@
           <w:rFonts w:ascii="Times New Roman" w:eastAsia="Times New Roman" w:hAnsi="Times New Roman" w:cs="Times New Roman"/>
         </w:rPr>
         <w:br/>
-        <w:t>String toString() // returns all messages printed in string form</w:t>
-      </w:r>
-      <w:r>
-        <w:rPr>
-          <w:rFonts w:ascii="Times New Roman" w:eastAsia="Times New Roman" w:hAnsi="Times New Roman" w:cs="Times New Roman"/>
-        </w:rPr>
-        <w:br/>
-      </w:r>
-    </w:p>
-    <w:p>
-      <w:pPr>
-        <w:spacing w:after="0" w:line="240" w:lineRule="auto"/>
-        <w:rPr>
-          <w:rFonts w:ascii="Times New Roman" w:eastAsia="Times New Roman" w:hAnsi="Times New Roman" w:cs="Times New Roman"/>
-          <w:color w:val="000000"/>
-        </w:rPr>
-      </w:pPr>
-      <w:r>
-        <w:rPr>
-          <w:rFonts w:ascii="Times New Roman" w:eastAsia="Times New Roman" w:hAnsi="Times New Roman" w:cs="Times New Roman"/>
-        </w:rPr>
-        <w:br/>
-      </w:r>
+      </w:r>
+      <w:r>
+        <w:rPr>
+          <w:rFonts w:ascii="Times New Roman" w:eastAsia="Times New Roman" w:hAnsi="Times New Roman" w:cs="Times New Roman"/>
+        </w:rPr>
+        <w:t>List&lt;Message&gt; getLog()</w:t>
+      </w:r>
+    </w:p>
+    <w:p>
+      <w:pPr>
+        <w:spacing w:after="0" w:line="240" w:lineRule="auto"/>
+        <w:rPr>
+          <w:rFonts w:ascii="Times New Roman" w:eastAsia="Times New Roman" w:hAnsi="Times New Roman" w:cs="Times New Roman"/>
+        </w:rPr>
+      </w:pPr>
+      <w:r>
+        <w:rPr>
+          <w:rFonts w:ascii="Times New Roman" w:eastAsia="Times New Roman" w:hAnsi="Times New Roman" w:cs="Times New Roman"/>
+        </w:rPr>
+        <w:t>BaseUser getUser()</w:t>
+      </w:r>
+    </w:p>
+    <w:p>
+      <w:pPr>
+        <w:spacing w:after="0" w:line="240" w:lineRule="auto"/>
+        <w:rPr>
+          <w:rFonts w:ascii="Times New Roman" w:eastAsia="Times New Roman" w:hAnsi="Times New Roman" w:cs="Times New Roman"/>
+        </w:rPr>
+      </w:pPr>
+      <w:r>
+        <w:rPr>
+          <w:rFonts w:ascii="Times New Roman" w:eastAsia="Times New Roman" w:hAnsi="Times New Roman" w:cs="Times New Roman"/>
+        </w:rPr>
+        <w:t>String getSource()</w:t>
+      </w:r>
+    </w:p>
+    <w:p>
+      <w:pPr>
+        <w:spacing w:after="0" w:line="240" w:lineRule="auto"/>
+        <w:rPr>
+          <w:rFonts w:ascii="Times New Roman" w:eastAsia="Times New Roman" w:hAnsi="Times New Roman" w:cs="Times New Roman"/>
+        </w:rPr>
+      </w:pPr>
+      <w:r>
+        <w:rPr>
+          <w:rFonts w:ascii="Times New Roman" w:eastAsia="Times New Roman" w:hAnsi="Times New Roman" w:cs="Times New Roman"/>
+        </w:rPr>
+        <w:t>String getGroup()</w:t>
+      </w:r>
+    </w:p>
+    <w:p>
+      <w:pPr>
+        <w:spacing w:after="0" w:line="240" w:lineRule="auto"/>
+        <w:rPr>
+          <w:rFonts w:ascii="Times New Roman" w:eastAsia="Times New Roman" w:hAnsi="Times New Roman" w:cs="Times New Roman"/>
+        </w:rPr>
+      </w:pPr>
+      <w:r>
+        <w:rPr>
+          <w:rFonts w:ascii="Times New Roman" w:eastAsia="Times New Roman" w:hAnsi="Times New Roman" w:cs="Times New Roman"/>
+        </w:rPr>
+        <w:t>void add(Message message)</w:t>
+      </w:r>
+      <w:r>
+        <w:rPr>
+          <w:rFonts w:ascii="Times New Roman" w:eastAsia="Times New Roman" w:hAnsi="Times New Roman" w:cs="Times New Roman"/>
+        </w:rPr>
+        <w:tab/>
+      </w:r>
+      <w:r>
+        <w:rPr>
+          <w:rFonts w:ascii="Times New Roman" w:eastAsia="Times New Roman" w:hAnsi="Times New Roman" w:cs="Times New Roman"/>
+        </w:rPr>
+        <w:tab/>
+        <w:t>//Adds the message to the end of the ChatLog</w:t>
+      </w:r>
+    </w:p>
+    <w:p>
+      <w:pPr>
+        <w:spacing w:after="0" w:line="240" w:lineRule="auto"/>
+        <w:rPr>
+          <w:rFonts w:ascii="Times New Roman" w:eastAsia="Times New Roman" w:hAnsi="Times New Roman" w:cs="Times New Roman"/>
+        </w:rPr>
+      </w:pPr>
+      <w:r>
+        <w:rPr>
+          <w:rFonts w:ascii="Times New Roman" w:eastAsia="Times New Roman" w:hAnsi="Times New Roman" w:cs="Times New Roman"/>
+        </w:rPr>
+        <w:t>String toString()</w:t>
+      </w:r>
+      <w:r>
+        <w:rPr>
+          <w:rFonts w:ascii="Times New Roman" w:eastAsia="Times New Roman" w:hAnsi="Times New Roman" w:cs="Times New Roman"/>
+        </w:rPr>
+        <w:tab/>
+      </w:r>
+      <w:r>
+        <w:rPr>
+          <w:rFonts w:ascii="Times New Roman" w:eastAsia="Times New Roman" w:hAnsi="Times New Roman" w:cs="Times New Roman"/>
+        </w:rPr>
+        <w:tab/>
+      </w:r>
+      <w:r>
+        <w:rPr>
+          <w:rFonts w:ascii="Times New Roman" w:eastAsia="Times New Roman" w:hAnsi="Times New Roman" w:cs="Times New Roman"/>
+        </w:rPr>
+        <w:tab/>
+        <w:t>//Returns a string form of the ChatLog, mainly for our testing</w:t>
+      </w:r>
+    </w:p>
+    <w:p>
+      <w:pPr>
+        <w:spacing w:after="0" w:line="240" w:lineRule="auto"/>
+        <w:rPr>
+          <w:rFonts w:ascii="Times New Roman" w:eastAsia="Times New Roman" w:hAnsi="Times New Roman" w:cs="Times New Roman"/>
+        </w:rPr>
+      </w:pPr>
+      <w:r>
+        <w:rPr>
+          <w:rFonts w:ascii="Times New Roman" w:eastAsia="Times New Roman" w:hAnsi="Times New Roman" w:cs="Times New Roman"/>
+        </w:rPr>
+        <w:t xml:space="preserve">boolean </w:t>
+      </w:r>
+      <w:r>
+        <w:rPr>
+          <w:rFonts w:ascii="Times New Roman" w:eastAsia="Times New Roman" w:hAnsi="Times New Roman" w:cs="Times New Roman"/>
+        </w:rPr>
+        <w:t>isSuperLogOf</w:t>
+      </w:r>
+      <w:r>
+        <w:rPr>
+          <w:rFonts w:ascii="Times New Roman" w:eastAsia="Times New Roman" w:hAnsi="Times New Roman" w:cs="Times New Roman"/>
+        </w:rPr>
+        <w:t>(ChatLog chatLog)</w:t>
+      </w:r>
+      <w:r>
+        <w:rPr>
+          <w:rFonts w:ascii="Times New Roman" w:eastAsia="Times New Roman" w:hAnsi="Times New Roman" w:cs="Times New Roman"/>
+        </w:rPr>
+        <w:tab/>
+        <w:t>//Checks if the a</w:t>
+      </w:r>
+      <w:r>
+        <w:rPr>
+          <w:rFonts w:ascii="Times New Roman" w:eastAsia="Times New Roman" w:hAnsi="Times New Roman" w:cs="Times New Roman"/>
+        </w:rPr>
+        <w:t>rgument is a sublog of this one (testing).</w:t>
+      </w:r>
+      <w:r>
+        <w:rPr>
+          <w:rFonts w:ascii="Times New Roman" w:eastAsia="Times New Roman" w:hAnsi="Times New Roman" w:cs="Times New Roman"/>
+        </w:rPr>
+        <w:br/>
+      </w:r>
+    </w:p>
+    <w:p>
+      <w:pPr>
+        <w:spacing w:after="0" w:line="240" w:lineRule="auto"/>
+        <w:rPr>
+          <w:rFonts w:ascii="Times New Roman" w:eastAsia="Times New Roman" w:hAnsi="Times New Roman" w:cs="Times New Roman"/>
+          <w:color w:val="000000"/>
+        </w:rPr>
+      </w:pPr>
       <w:r>
         <w:rPr>
           <w:rFonts w:ascii="Times New Roman" w:eastAsia="Times New Roman" w:hAnsi="Times New Roman" w:cs="Times New Roman"/>
@@ -6599,6 +7190,7 @@
           <w:sz w:val="26"/>
           <w:szCs w:val="26"/>
         </w:rPr>
+        <w:lastRenderedPageBreak/>
         <w:t>ChatGroup class</w:t>
       </w:r>
       <w:r>
@@ -6618,34 +7210,28 @@
           <w:rFonts w:ascii="Times New Roman" w:eastAsia="Times New Roman" w:hAnsi="Times New Roman" w:cs="Times New Roman"/>
           <w:color w:val="000000"/>
         </w:rPr>
-        <w:t>           We have decided to use a ChatGroup class to ensure some of our operational constraints. In particular, all Users belonging to a ChatGroup will receive the same sequence of messages. In addition, the number of Users in any ChatGroup is limited to ten.</w:t>
-      </w:r>
-    </w:p>
-    <w:p>
-      <w:pPr>
-        <w:spacing w:after="0" w:line="240" w:lineRule="auto"/>
-        <w:rPr>
-          <w:rFonts w:ascii="Times New Roman" w:eastAsia="Times New Roman" w:hAnsi="Times New Roman" w:cs="Times New Roman"/>
-        </w:rPr>
-      </w:pPr>
-      <w:r>
-        <w:rPr>
-          <w:rFonts w:ascii="Times New Roman" w:eastAsia="Times New Roman" w:hAnsi="Times New Roman" w:cs="Times New Roman"/>
-        </w:rPr>
-        <w:br/>
-      </w:r>
-      <w:r>
-        <w:rPr>
-          <w:rFonts w:ascii="Times New Roman" w:eastAsia="Times New Roman" w:hAnsi="Times New Roman" w:cs="Times New Roman"/>
-          <w:color w:val="000000"/>
-        </w:rPr>
-        <w:t>           When a User has been authenticated by the ChatServer, the user will be allowed to either join or create a ChatGroup.  On creation, the creator is automatically added as a member of the ChatGroup.  As a member of the ChatGroup, the user is allowed to send messages to the rest of the ChatGroup.  Messages sent by a valid User are forwarded to the ChatGroup from the ChatServer, at which point the ChatGroup will broadcast the message to all current members.  This will ensure that all users of the ChatGroup receive a consistent sequence of messages from the ChatGroup.  Users may join and leave the ChatGroup as they please as long as no more than ten users are in the ChatGroup at once.  Finally, the ChatGroup is deleted only after every user has left the ChatGroup.</w:t>
-      </w:r>
-      <w:r>
-        <w:rPr>
-          <w:rFonts w:ascii="Times New Roman" w:eastAsia="Times New Roman" w:hAnsi="Times New Roman" w:cs="Times New Roman"/>
-        </w:rPr>
-        <w:br/>
+        <w:t>We have decided to use a ChatGroup class to ensure some of our operational constraints. In particular, all Users belonging to a ChatGroup will receive the same sequence of messages. In addition, the number of Users in any ChatGroup is limited to ten.</w:t>
+      </w:r>
+    </w:p>
+    <w:p>
+      <w:pPr>
+        <w:spacing w:after="0" w:line="240" w:lineRule="auto"/>
+        <w:rPr>
+          <w:rFonts w:ascii="Times New Roman" w:eastAsia="Times New Roman" w:hAnsi="Times New Roman" w:cs="Times New Roman"/>
+        </w:rPr>
+      </w:pPr>
+      <w:r>
+        <w:rPr>
+          <w:rFonts w:ascii="Times New Roman" w:eastAsia="Times New Roman" w:hAnsi="Times New Roman" w:cs="Times New Roman"/>
+        </w:rPr>
+        <w:br/>
+      </w:r>
+      <w:r>
+        <w:rPr>
+          <w:rFonts w:ascii="Times New Roman" w:eastAsia="Times New Roman" w:hAnsi="Times New Roman" w:cs="Times New Roman"/>
+          <w:color w:val="000000"/>
+        </w:rPr>
+        <w:t>When a User has been authenticated by the ChatServer, the user will be allowed to either join or create a ChatGroup.  On creation, the creator is automatically added as a member of the ChatGroup.  As a member of the ChatGroup, the user is allowed to send messages to the rest of the ChatGroup.  Messages sent by a valid User are forwarded to the ChatGroup from the ChatServer, at which point the ChatGroup will broadcast the message to all current members.  This will ensure that all users of the ChatGroup receive a consistent sequence of messages from the ChatGroup.  Users may join and leave the ChatGroup as they please as long as no more than ten users are in the ChatGroup at once.  Finally, the ChatGroup is deleted only after every user has left the ChatGroup.</w:t>
       </w:r>
     </w:p>
     <w:p>
@@ -6678,7 +7264,86 @@
           <w:rFonts w:ascii="Times New Roman" w:eastAsia="Times New Roman" w:hAnsi="Times New Roman" w:cs="Times New Roman"/>
         </w:rPr>
         <w:br/>
-        <w:t>String name // unique to all other groups and users</w:t>
+      </w:r>
+      <w:r>
+        <w:rPr>
+          <w:rFonts w:ascii="Times New Roman" w:eastAsia="Times New Roman" w:hAnsi="Times New Roman" w:cs="Times New Roman"/>
+        </w:rPr>
+        <w:t>int MAX_USERS</w:t>
+      </w:r>
+      <w:r>
+        <w:rPr>
+          <w:rFonts w:ascii="Times New Roman" w:eastAsia="Times New Roman" w:hAnsi="Times New Roman" w:cs="Times New Roman"/>
+        </w:rPr>
+        <w:tab/>
+      </w:r>
+      <w:r>
+        <w:rPr>
+          <w:rFonts w:ascii="Times New Roman" w:eastAsia="Times New Roman" w:hAnsi="Times New Roman" w:cs="Times New Roman"/>
+        </w:rPr>
+        <w:tab/>
+      </w:r>
+      <w:r>
+        <w:rPr>
+          <w:rFonts w:ascii="Times New Roman" w:eastAsia="Times New Roman" w:hAnsi="Times New Roman" w:cs="Times New Roman"/>
+        </w:rPr>
+        <w:tab/>
+      </w:r>
+    </w:p>
+    <w:p>
+      <w:pPr>
+        <w:spacing w:after="0" w:line="240" w:lineRule="auto"/>
+        <w:rPr>
+          <w:rFonts w:ascii="Times New Roman" w:eastAsia="Times New Roman" w:hAnsi="Times New Roman" w:cs="Times New Roman"/>
+        </w:rPr>
+      </w:pPr>
+      <w:r>
+        <w:rPr>
+          <w:rFonts w:ascii="Times New Roman" w:eastAsia="Times New Roman" w:hAnsi="Times New Roman" w:cs="Times New Roman"/>
+        </w:rPr>
+        <w:t>String name</w:t>
+      </w:r>
+      <w:r>
+        <w:rPr>
+          <w:rFonts w:ascii="Times New Roman" w:eastAsia="Times New Roman" w:hAnsi="Times New Roman" w:cs="Times New Roman"/>
+        </w:rPr>
+        <w:tab/>
+      </w:r>
+      <w:r>
+        <w:rPr>
+          <w:rFonts w:ascii="Times New Roman" w:eastAsia="Times New Roman" w:hAnsi="Times New Roman" w:cs="Times New Roman"/>
+        </w:rPr>
+        <w:tab/>
+      </w:r>
+      <w:r>
+        <w:rPr>
+          <w:rFonts w:ascii="Times New Roman" w:eastAsia="Times New Roman" w:hAnsi="Times New Roman" w:cs="Times New Roman"/>
+        </w:rPr>
+        <w:tab/>
+      </w:r>
+      <w:r>
+        <w:rPr>
+          <w:rFonts w:ascii="Times New Roman" w:eastAsia="Times New Roman" w:hAnsi="Times New Roman" w:cs="Times New Roman"/>
+        </w:rPr>
+        <w:tab/>
+      </w:r>
+      <w:r>
+        <w:rPr>
+          <w:rFonts w:ascii="Times New Roman" w:eastAsia="Times New Roman" w:hAnsi="Times New Roman" w:cs="Times New Roman"/>
+        </w:rPr>
+        <w:tab/>
+      </w:r>
+      <w:r>
+        <w:rPr>
+          <w:rFonts w:ascii="Times New Roman" w:eastAsia="Times New Roman" w:hAnsi="Times New Roman" w:cs="Times New Roman"/>
+        </w:rPr>
+        <w:tab/>
+      </w:r>
+      <w:r>
+        <w:rPr>
+          <w:rFonts w:ascii="Times New Roman" w:eastAsia="Times New Roman" w:hAnsi="Times New Roman" w:cs="Times New Roman"/>
+        </w:rPr>
+        <w:t>//Name of this ChatGroup.</w:t>
       </w:r>
       <w:r>
         <w:rPr>
@@ -6703,50 +7368,30 @@
       <w:r>
         <w:rPr>
           <w:rFonts w:ascii="Times New Roman" w:eastAsia="Times New Roman" w:hAnsi="Times New Roman" w:cs="Times New Roman"/>
-        </w:rPr>
-        <w:t>//ensures maximum of ten users in the group and allows broadcast to members</w:t>
-      </w:r>
-    </w:p>
-    <w:p>
-      <w:pPr>
-        <w:spacing w:after="0" w:line="240" w:lineRule="auto"/>
-        <w:rPr>
-          <w:rFonts w:ascii="Times New Roman" w:eastAsia="Times New Roman" w:hAnsi="Times New Roman" w:cs="Times New Roman"/>
-        </w:rPr>
-      </w:pPr>
-      <w:r>
-        <w:rPr>
-          <w:rFonts w:ascii="Times New Roman" w:eastAsia="Times New Roman" w:hAnsi="Times New Roman" w:cs="Times New Roman"/>
-        </w:rPr>
-        <w:t>int MAX_USERS /</w:t>
-      </w:r>
-      <w:r>
-        <w:rPr>
-          <w:rFonts w:ascii="Times New Roman" w:eastAsia="Times New Roman" w:hAnsi="Times New Roman" w:cs="Times New Roman"/>
-          <w:color w:val="000000"/>
-        </w:rPr>
-        <w:t>/ maximum number of allowed users: default of ten</w:t>
-      </w:r>
-    </w:p>
-    <w:p>
-      <w:pPr>
-        <w:spacing w:after="0" w:line="240" w:lineRule="auto"/>
-        <w:rPr>
-          <w:rFonts w:ascii="Times New Roman" w:eastAsia="Times New Roman" w:hAnsi="Times New Roman" w:cs="Times New Roman"/>
-        </w:rPr>
-      </w:pPr>
-      <w:r>
-        <w:rPr>
-          <w:rFonts w:ascii="Times New Roman" w:eastAsia="Times New Roman" w:hAnsi="Times New Roman" w:cs="Times New Roman"/>
-        </w:rPr>
-        <w:br/>
-      </w:r>
-      <w:r>
-        <w:rPr>
-          <w:rFonts w:ascii="Times New Roman" w:eastAsia="Times New Roman" w:hAnsi="Times New Roman" w:cs="Times New Roman"/>
-          <w:color w:val="000000"/>
-        </w:rPr>
-        <w:t>    A Hashmap was chosen so that it can be quickly determined who belongs to a certain group.  A Hashmap also returns an iterator which can be used to iterate over all the Users to broadcast the incoming message.</w:t>
+          <w:color w:val="000000"/>
+        </w:rPr>
+        <w:tab/>
+      </w:r>
+      <w:r>
+        <w:rPr>
+          <w:rFonts w:ascii="Times New Roman" w:eastAsia="Times New Roman" w:hAnsi="Times New Roman" w:cs="Times New Roman"/>
+          <w:color w:val="000000"/>
+        </w:rPr>
+        <w:tab/>
+      </w:r>
+      <w:r>
+        <w:rPr>
+          <w:rFonts w:ascii="Times New Roman" w:eastAsia="Times New Roman" w:hAnsi="Times New Roman" w:cs="Times New Roman"/>
+          <w:color w:val="000000"/>
+        </w:rPr>
+        <w:tab/>
+      </w:r>
+      <w:r>
+        <w:rPr>
+          <w:rFonts w:ascii="Times New Roman" w:eastAsia="Times New Roman" w:hAnsi="Times New Roman" w:cs="Times New Roman"/>
+          <w:color w:val="000000"/>
+        </w:rPr>
+        <w:t>//All members of this ChatGroup.</w:t>
       </w:r>
       <w:r>
         <w:rPr>
@@ -6776,128 +7421,180 @@
           <w:rFonts w:ascii="Times New Roman" w:eastAsia="Times New Roman" w:hAnsi="Times New Roman" w:cs="Times New Roman"/>
         </w:rPr>
         <w:br/>
-        <w:t>boolean onCreate()</w:t>
-      </w:r>
-    </w:p>
-    <w:p>
-      <w:pPr>
-        <w:spacing w:after="0" w:line="240" w:lineRule="auto"/>
-        <w:rPr>
-          <w:rFonts w:ascii="Times New Roman" w:eastAsia="Times New Roman" w:hAnsi="Times New Roman" w:cs="Times New Roman"/>
-        </w:rPr>
-      </w:pPr>
-      <w:r>
-        <w:rPr>
-          <w:rFonts w:ascii="Times New Roman" w:eastAsia="Times New Roman" w:hAnsi="Times New Roman" w:cs="Times New Roman"/>
-          <w:color w:val="000000"/>
-        </w:rPr>
-        <w:lastRenderedPageBreak/>
-        <w:t>C</w:t>
-      </w:r>
-      <w:r>
-        <w:rPr>
-          <w:rFonts w:ascii="Times New Roman" w:eastAsia="Times New Roman" w:hAnsi="Times New Roman" w:cs="Times New Roman"/>
-          <w:color w:val="000000"/>
-        </w:rPr>
-        <w:t>reator of group automatically becomes a member of the group</w:t>
-      </w:r>
-    </w:p>
-    <w:p>
-      <w:pPr>
-        <w:spacing w:after="0" w:line="240" w:lineRule="auto"/>
-        <w:rPr>
-          <w:rFonts w:ascii="Times New Roman" w:eastAsia="Times New Roman" w:hAnsi="Times New Roman" w:cs="Times New Roman"/>
-        </w:rPr>
-      </w:pPr>
-      <w:r>
-        <w:rPr>
-          <w:rFonts w:ascii="Times New Roman" w:eastAsia="Times New Roman" w:hAnsi="Times New Roman" w:cs="Times New Roman"/>
-          <w:color w:val="000000"/>
-        </w:rPr>
-        <w:t>boolean onDelete()</w:t>
-      </w:r>
-    </w:p>
-    <w:p>
-      <w:pPr>
-        <w:spacing w:after="0" w:line="240" w:lineRule="auto"/>
-        <w:rPr>
-          <w:rFonts w:ascii="Times New Roman" w:eastAsia="Times New Roman" w:hAnsi="Times New Roman" w:cs="Times New Roman"/>
-        </w:rPr>
-      </w:pPr>
-      <w:r>
-        <w:rPr>
-          <w:rFonts w:ascii="Times New Roman" w:eastAsia="Times New Roman" w:hAnsi="Times New Roman" w:cs="Times New Roman"/>
-        </w:rPr>
-        <w:t>Once</w:t>
-      </w:r>
-      <w:r>
-        <w:rPr>
-          <w:rFonts w:ascii="Times New Roman" w:eastAsia="Times New Roman" w:hAnsi="Times New Roman" w:cs="Times New Roman"/>
-        </w:rPr>
-        <w:t xml:space="preserve"> every user has left a group, the group is destroyed</w:t>
-      </w:r>
-    </w:p>
-    <w:p>
-      <w:pPr>
-        <w:spacing w:after="0" w:line="240" w:lineRule="auto"/>
-        <w:rPr>
-          <w:rFonts w:ascii="Times New Roman" w:eastAsia="Times New Roman" w:hAnsi="Times New Roman" w:cs="Times New Roman"/>
-        </w:rPr>
-      </w:pPr>
-      <w:r>
-        <w:rPr>
-          <w:rFonts w:ascii="Times New Roman" w:eastAsia="Times New Roman" w:hAnsi="Times New Roman" w:cs="Times New Roman"/>
-        </w:rPr>
-        <w:t>boolean synchronized joinGroup(String user)</w:t>
-      </w:r>
-      <w:r>
-        <w:rPr>
-          <w:rFonts w:ascii="Times New Roman" w:eastAsia="Times New Roman" w:hAnsi="Times New Roman" w:cs="Times New Roman"/>
-        </w:rPr>
-        <w:br/>
-      </w:r>
-      <w:r>
-        <w:rPr>
-          <w:rFonts w:ascii="Times New Roman" w:eastAsia="Times New Roman" w:hAnsi="Times New Roman" w:cs="Times New Roman"/>
-          <w:color w:val="000000"/>
-        </w:rPr>
-        <w:t>Called</w:t>
-      </w:r>
-      <w:r>
-        <w:rPr>
-          <w:rFonts w:ascii="Times New Roman" w:eastAsia="Times New Roman" w:hAnsi="Times New Roman" w:cs="Times New Roman"/>
-          <w:color w:val="000000"/>
-        </w:rPr>
-        <w:t xml:space="preserve"> when user wishes to join group; adds entry to hashmap</w:t>
-      </w:r>
-      <w:r>
-        <w:rPr>
-          <w:rFonts w:ascii="Times New Roman" w:eastAsia="Times New Roman" w:hAnsi="Times New Roman" w:cs="Times New Roman"/>
-        </w:rPr>
-        <w:br/>
-        <w:t>boolean synchronized leaveGroup(String user)</w:t>
-      </w:r>
-    </w:p>
-    <w:p>
-      <w:pPr>
-        <w:spacing w:after="0" w:line="240" w:lineRule="auto"/>
-        <w:rPr>
-          <w:rFonts w:ascii="Times New Roman" w:eastAsia="Times New Roman" w:hAnsi="Times New Roman" w:cs="Times New Roman"/>
-        </w:rPr>
-      </w:pPr>
-      <w:r>
-        <w:rPr>
-          <w:rFonts w:ascii="Times New Roman" w:eastAsia="Times New Roman" w:hAnsi="Times New Roman" w:cs="Times New Roman"/>
-          <w:color w:val="000000"/>
-        </w:rPr>
-        <w:t>Called</w:t>
-      </w:r>
-      <w:r>
-        <w:rPr>
-          <w:rFonts w:ascii="Times New Roman" w:eastAsia="Times New Roman" w:hAnsi="Times New Roman" w:cs="Times New Roman"/>
-          <w:color w:val="000000"/>
-        </w:rPr>
-        <w:t xml:space="preserve"> when user wishes to leave group; deletes from hashmap and ensures that user will no longer receive messages from this group</w:t>
+      </w:r>
+      <w:r>
+        <w:rPr>
+          <w:rFonts w:ascii="Times New Roman" w:eastAsia="Times New Roman" w:hAnsi="Times New Roman" w:cs="Times New Roman"/>
+        </w:rPr>
+        <w:t>Hashmap&lt;String, User&gt; getUserList()</w:t>
+      </w:r>
+      <w:r>
+        <w:rPr>
+          <w:rFonts w:ascii="Times New Roman" w:eastAsia="Times New Roman" w:hAnsi="Times New Roman" w:cs="Times New Roman"/>
+        </w:rPr>
+        <w:tab/>
+      </w:r>
+      <w:r>
+        <w:rPr>
+          <w:rFonts w:ascii="Times New Roman" w:eastAsia="Times New Roman" w:hAnsi="Times New Roman" w:cs="Times New Roman"/>
+        </w:rPr>
+        <w:tab/>
+      </w:r>
+      <w:r>
+        <w:rPr>
+          <w:rFonts w:ascii="Times New Roman" w:eastAsia="Times New Roman" w:hAnsi="Times New Roman" w:cs="Times New Roman"/>
+        </w:rPr>
+        <w:tab/>
+        <w:t>//Return all members</w:t>
+      </w:r>
+    </w:p>
+    <w:p>
+      <w:pPr>
+        <w:spacing w:after="0" w:line="240" w:lineRule="auto"/>
+        <w:rPr>
+          <w:rFonts w:ascii="Times New Roman" w:eastAsia="Times New Roman" w:hAnsi="Times New Roman" w:cs="Times New Roman"/>
+        </w:rPr>
+      </w:pPr>
+      <w:r>
+        <w:rPr>
+          <w:rFonts w:ascii="Times New Roman" w:eastAsia="Times New Roman" w:hAnsi="Times New Roman" w:cs="Times New Roman"/>
+        </w:rPr>
+        <w:t>int getNumUsers()</w:t>
+      </w:r>
+      <w:r>
+        <w:rPr>
+          <w:rFonts w:ascii="Times New Roman" w:eastAsia="Times New Roman" w:hAnsi="Times New Roman" w:cs="Times New Roman"/>
+        </w:rPr>
+        <w:tab/>
+      </w:r>
+      <w:r>
+        <w:rPr>
+          <w:rFonts w:ascii="Times New Roman" w:eastAsia="Times New Roman" w:hAnsi="Times New Roman" w:cs="Times New Roman"/>
+        </w:rPr>
+        <w:tab/>
+      </w:r>
+      <w:r>
+        <w:rPr>
+          <w:rFonts w:ascii="Times New Roman" w:eastAsia="Times New Roman" w:hAnsi="Times New Roman" w:cs="Times New Roman"/>
+        </w:rPr>
+        <w:tab/>
+      </w:r>
+      <w:r>
+        <w:rPr>
+          <w:rFonts w:ascii="Times New Roman" w:eastAsia="Times New Roman" w:hAnsi="Times New Roman" w:cs="Times New Roman"/>
+        </w:rPr>
+        <w:tab/>
+      </w:r>
+      <w:r>
+        <w:rPr>
+          <w:rFonts w:ascii="Times New Roman" w:eastAsia="Times New Roman" w:hAnsi="Times New Roman" w:cs="Times New Roman"/>
+        </w:rPr>
+        <w:tab/>
+        <w:t>//Return number of members</w:t>
+      </w:r>
+    </w:p>
+    <w:p>
+      <w:pPr>
+        <w:spacing w:after="0" w:line="240" w:lineRule="auto"/>
+        <w:rPr>
+          <w:rFonts w:ascii="Times New Roman" w:eastAsia="Times New Roman" w:hAnsi="Times New Roman" w:cs="Times New Roman"/>
+        </w:rPr>
+      </w:pPr>
+      <w:r>
+        <w:rPr>
+          <w:rFonts w:ascii="Times New Roman" w:eastAsia="Times New Roman" w:hAnsi="Times New Roman" w:cs="Times New Roman"/>
+        </w:rPr>
+        <w:t>String getName()</w:t>
+      </w:r>
+      <w:r>
+        <w:rPr>
+          <w:rFonts w:ascii="Times New Roman" w:eastAsia="Times New Roman" w:hAnsi="Times New Roman" w:cs="Times New Roman"/>
+        </w:rPr>
+        <w:tab/>
+      </w:r>
+      <w:r>
+        <w:rPr>
+          <w:rFonts w:ascii="Times New Roman" w:eastAsia="Times New Roman" w:hAnsi="Times New Roman" w:cs="Times New Roman"/>
+        </w:rPr>
+        <w:tab/>
+      </w:r>
+      <w:r>
+        <w:rPr>
+          <w:rFonts w:ascii="Times New Roman" w:eastAsia="Times New Roman" w:hAnsi="Times New Roman" w:cs="Times New Roman"/>
+        </w:rPr>
+        <w:tab/>
+      </w:r>
+      <w:r>
+        <w:rPr>
+          <w:rFonts w:ascii="Times New Roman" w:eastAsia="Times New Roman" w:hAnsi="Times New Roman" w:cs="Times New Roman"/>
+        </w:rPr>
+        <w:tab/>
+      </w:r>
+      <w:r>
+        <w:rPr>
+          <w:rFonts w:ascii="Times New Roman" w:eastAsia="Times New Roman" w:hAnsi="Times New Roman" w:cs="Times New Roman"/>
+        </w:rPr>
+        <w:tab/>
+        <w:t>//Return ChatGroup name</w:t>
+      </w:r>
+    </w:p>
+    <w:p>
+      <w:pPr>
+        <w:spacing w:after="0" w:line="240" w:lineRule="auto"/>
+        <w:rPr>
+          <w:rFonts w:ascii="Times New Roman" w:eastAsia="Times New Roman" w:hAnsi="Times New Roman" w:cs="Times New Roman"/>
+        </w:rPr>
+      </w:pPr>
+      <w:r>
+        <w:rPr>
+          <w:rFonts w:ascii="Times New Roman" w:eastAsia="Times New Roman" w:hAnsi="Times New Roman" w:cs="Times New Roman"/>
+        </w:rPr>
+        <w:t>boolean joinGroup(String user</w:t>
+      </w:r>
+      <w:r>
+        <w:rPr>
+          <w:rFonts w:ascii="Times New Roman" w:eastAsia="Times New Roman" w:hAnsi="Times New Roman" w:cs="Times New Roman"/>
+        </w:rPr>
+        <w:t>, BaseUser userObj</w:t>
+      </w:r>
+      <w:r>
+        <w:rPr>
+          <w:rFonts w:ascii="Times New Roman" w:eastAsia="Times New Roman" w:hAnsi="Times New Roman" w:cs="Times New Roman"/>
+        </w:rPr>
+        <w:t>)</w:t>
+      </w:r>
+      <w:r>
+        <w:rPr>
+          <w:rFonts w:ascii="Times New Roman" w:eastAsia="Times New Roman" w:hAnsi="Times New Roman" w:cs="Times New Roman"/>
+        </w:rPr>
+        <w:tab/>
+        <w:t>//Adds user to userlist, if valid</w:t>
+      </w:r>
+      <w:r>
+        <w:rPr>
+          <w:rFonts w:ascii="Times New Roman" w:eastAsia="Times New Roman" w:hAnsi="Times New Roman" w:cs="Times New Roman"/>
+        </w:rPr>
+        <w:br/>
+        <w:t>boolean leaveGroup(String user)</w:t>
+      </w:r>
+      <w:r>
+        <w:rPr>
+          <w:rFonts w:ascii="Times New Roman" w:eastAsia="Times New Roman" w:hAnsi="Times New Roman" w:cs="Times New Roman"/>
+        </w:rPr>
+        <w:tab/>
+      </w:r>
+      <w:r>
+        <w:rPr>
+          <w:rFonts w:ascii="Times New Roman" w:eastAsia="Times New Roman" w:hAnsi="Times New Roman" w:cs="Times New Roman"/>
+        </w:rPr>
+        <w:tab/>
+      </w:r>
+      <w:r>
+        <w:rPr>
+          <w:rFonts w:ascii="Times New Roman" w:eastAsia="Times New Roman" w:hAnsi="Times New Roman" w:cs="Times New Roman"/>
+        </w:rPr>
+        <w:tab/>
+        <w:t>//Removes user, if valid</w:t>
       </w:r>
     </w:p>
     <w:p>
@@ -6913,59 +7610,144 @@
         </w:rPr>
         <w:t>boolean Synchronized forwardMessage(Message msg)</w:t>
       </w:r>
-    </w:p>
-    <w:p>
-      <w:pPr>
-        <w:spacing w:after="0" w:line="240" w:lineRule="auto"/>
-        <w:rPr>
-          <w:rFonts w:ascii="Times New Roman" w:eastAsia="Times New Roman" w:hAnsi="Times New Roman" w:cs="Times New Roman"/>
-        </w:rPr>
-      </w:pPr>
-      <w:r>
-        <w:rPr>
-          <w:rFonts w:ascii="Times New Roman" w:eastAsia="Times New Roman" w:hAnsi="Times New Roman" w:cs="Times New Roman"/>
-        </w:rPr>
-        <w:t>Synchronized because multiple users may attempt to send a messag</w:t>
-      </w:r>
-      <w:r>
-        <w:rPr>
-          <w:rFonts w:ascii="Times New Roman" w:eastAsia="Times New Roman" w:hAnsi="Times New Roman" w:cs="Times New Roman"/>
-        </w:rPr>
-        <w:t>e at the same time and so</w:t>
-      </w:r>
-      <w:r>
-        <w:rPr>
-          <w:rFonts w:ascii="Times New Roman" w:eastAsia="Times New Roman" w:hAnsi="Times New Roman" w:cs="Times New Roman"/>
-        </w:rPr>
-        <w:t xml:space="preserve"> allows concurrent access to the chat group; broadcast of the message to all current user</w:t>
+      <w:r>
+        <w:rPr>
+          <w:rFonts w:ascii="Times New Roman" w:eastAsia="Times New Roman" w:hAnsi="Times New Roman" w:cs="Times New Roman"/>
+        </w:rPr>
+        <w:tab/>
+        <w:t>//Forwards msg to all members</w:t>
       </w:r>
     </w:p>
     <w:p>
       <w:pPr>
         <w:pStyle w:val="NoSpacing"/>
-        <w:rPr>
-          <w:rFonts w:ascii="Times New Roman" w:hAnsi="Times New Roman" w:cs="Times New Roman"/>
-        </w:rPr>
-      </w:pPr>
-      <w:r>
-        <w:br/>
-      </w:r>
-      <w:r>
-        <w:rPr>
-          <w:color w:val="000000"/>
-        </w:rPr>
-        <w:t xml:space="preserve">    </w:t>
-      </w:r>
-      <w:r>
-        <w:rPr>
-          <w:rFonts w:ascii="Times New Roman" w:hAnsi="Times New Roman" w:cs="Times New Roman"/>
-          <w:color w:val="000000"/>
-        </w:rPr>
-        <w:t>Synchronized is used in several of ChatGroup’s methods, since there will be reads and writes to the ChatGroup’s userlist.  joinGroup() and leaveGroup() must be synchronized because multiple joins and leaves may occur simultaneously in the same group; if the userlist is not properly locked, some of the updates may be lost.  forwardMessage() must be synchronized because multiple Users may attempt to send Messages to the ChatGroup simultaneously, and the ChatGroup must be able to handle that gracefully.  This forces the Messages to be processed one at a time and removes the problem of clashes.</w:t>
-      </w:r>
-      <w:r>
-        <w:br/>
-      </w:r>
+      </w:pPr>
+    </w:p>
+    <w:p>
+      <w:pPr>
+        <w:pStyle w:val="NoSpacing"/>
+        <w:rPr>
+          <w:rFonts w:ascii="Times New Roman" w:hAnsi="Times New Roman" w:cs="Times New Roman"/>
+        </w:rPr>
+      </w:pPr>
+      <w:r>
+        <w:rPr>
+          <w:rFonts w:ascii="Times New Roman" w:hAnsi="Times New Roman" w:cs="Times New Roman"/>
+        </w:rPr>
+        <w:t>The methods for joinGroup and leaveGroup operate similarly.</w:t>
+      </w:r>
+      <w:r>
+        <w:rPr>
+          <w:rFonts w:ascii="Times New Roman" w:hAnsi="Times New Roman" w:cs="Times New Roman"/>
+        </w:rPr>
+        <w:t xml:space="preserve"> Both check if the User is actually a member before proceeding. Joining a group also invokes a check on the number of current members in the group so that we are not over the limit. If all tests pass, then we can either add or remove the User to or from the member list.</w:t>
+      </w:r>
+    </w:p>
+    <w:p>
+      <w:pPr>
+        <w:pStyle w:val="NoSpacing"/>
+        <w:rPr>
+          <w:rFonts w:ascii="Times New Roman" w:hAnsi="Times New Roman" w:cs="Times New Roman"/>
+          <w:color w:val="000000"/>
+        </w:rPr>
+      </w:pPr>
+      <w:r>
+        <w:br/>
+      </w:r>
+      <w:r>
+        <w:rPr>
+          <w:rFonts w:ascii="Times New Roman" w:hAnsi="Times New Roman" w:cs="Times New Roman"/>
+          <w:color w:val="000000"/>
+        </w:rPr>
+        <w:t xml:space="preserve">Synchronized is used </w:t>
+      </w:r>
+      <w:r>
+        <w:rPr>
+          <w:rFonts w:ascii="Times New Roman" w:hAnsi="Times New Roman" w:cs="Times New Roman"/>
+          <w:color w:val="000000"/>
+        </w:rPr>
+        <w:t>for forwardMessage</w:t>
+      </w:r>
+      <w:r>
+        <w:rPr>
+          <w:rFonts w:ascii="Times New Roman" w:hAnsi="Times New Roman" w:cs="Times New Roman"/>
+          <w:color w:val="000000"/>
+        </w:rPr>
+        <w:t xml:space="preserve">, since </w:t>
+      </w:r>
+      <w:r>
+        <w:rPr>
+          <w:rFonts w:ascii="Times New Roman" w:hAnsi="Times New Roman" w:cs="Times New Roman"/>
+          <w:color w:val="000000"/>
+        </w:rPr>
+        <w:t xml:space="preserve">it deals with the </w:t>
+      </w:r>
+      <w:r>
+        <w:rPr>
+          <w:rFonts w:ascii="Times New Roman" w:hAnsi="Times New Roman" w:cs="Times New Roman"/>
+          <w:color w:val="000000"/>
+        </w:rPr>
+        <w:t>ChatGroup’s userlist</w:t>
+      </w:r>
+      <w:r>
+        <w:rPr>
+          <w:rFonts w:ascii="Times New Roman" w:hAnsi="Times New Roman" w:cs="Times New Roman"/>
+          <w:color w:val="000000"/>
+        </w:rPr>
+        <w:t xml:space="preserve">, which </w:t>
+      </w:r>
+      <w:r>
+        <w:rPr>
+          <w:rFonts w:ascii="Times New Roman" w:hAnsi="Times New Roman" w:cs="Times New Roman"/>
+          <w:color w:val="000000"/>
+        </w:rPr>
+        <w:t>includes</w:t>
+      </w:r>
+      <w:r>
+        <w:rPr>
+          <w:rFonts w:ascii="Times New Roman" w:hAnsi="Times New Roman" w:cs="Times New Roman"/>
+          <w:color w:val="000000"/>
+        </w:rPr>
+        <w:t xml:space="preserve"> all the User objects</w:t>
+      </w:r>
+      <w:r>
+        <w:rPr>
+          <w:rFonts w:ascii="Times New Roman" w:hAnsi="Times New Roman" w:cs="Times New Roman"/>
+          <w:color w:val="000000"/>
+        </w:rPr>
+        <w:t xml:space="preserve"> in there</w:t>
+      </w:r>
+      <w:r>
+        <w:rPr>
+          <w:rFonts w:ascii="Times New Roman" w:hAnsi="Times New Roman" w:cs="Times New Roman"/>
+          <w:color w:val="000000"/>
+        </w:rPr>
+        <w:t>.  </w:t>
+      </w:r>
+      <w:r>
+        <w:rPr>
+          <w:rFonts w:ascii="Times New Roman" w:hAnsi="Times New Roman" w:cs="Times New Roman"/>
+          <w:color w:val="000000"/>
+        </w:rPr>
+        <w:t>After checking that the sender is valid, we iterate through the members list and one by one have call acceptMsg() on them. Having this method be Synchronized allows for a universal lock on all the Users, so that none of them conflict with other Messages coming in at the same time.</w:t>
+      </w:r>
+    </w:p>
+    <w:p>
+      <w:pPr>
+        <w:pStyle w:val="NoSpacing"/>
+        <w:rPr>
+          <w:rFonts w:ascii="Times New Roman" w:hAnsi="Times New Roman" w:cs="Times New Roman"/>
+          <w:color w:val="000000"/>
+        </w:rPr>
+      </w:pPr>
+    </w:p>
+    <w:p>
+      <w:pPr>
+        <w:pStyle w:val="NoSpacing"/>
+        <w:rPr>
+          <w:rFonts w:ascii="Times New Roman" w:hAnsi="Times New Roman" w:cs="Times New Roman"/>
+        </w:rPr>
+      </w:pPr>
       <w:r>
         <w:br/>
       </w:r>
@@ -7071,7 +7853,15 @@
           <w:rFonts w:ascii="Times New Roman" w:hAnsi="Times New Roman" w:cs="Times New Roman"/>
           <w:color w:val="000000"/>
         </w:rPr>
-        <w:t>b.      Have a User join a nonexistent ChatGroup and check that a new one is correctly added to the groupList of the ChatServer.</w:t>
+        <w:t xml:space="preserve">b.      Have a User join a nonexistent ChatGroup and check that a new one is correctly added to the </w:t>
+      </w:r>
+      <w:r>
+        <w:rPr>
+          <w:rFonts w:ascii="Times New Roman" w:hAnsi="Times New Roman" w:cs="Times New Roman"/>
+          <w:color w:val="000000"/>
+        </w:rPr>
+        <w:lastRenderedPageBreak/>
+        <w:t>groupList of the ChatServer.</w:t>
       </w:r>
       <w:r>
         <w:rPr>
@@ -7177,14 +7967,7 @@
           <w:rFonts w:ascii="Times New Roman" w:hAnsi="Times New Roman" w:cs="Times New Roman"/>
         </w:rPr>
         <w:br/>
-        <w:t xml:space="preserve">c.       Fill up the ChatServer with Users and have a new User try to join; then have a User leave the </w:t>
-      </w:r>
-      <w:r>
-        <w:rPr>
-          <w:rFonts w:ascii="Times New Roman" w:hAnsi="Times New Roman" w:cs="Times New Roman"/>
-        </w:rPr>
-        <w:lastRenderedPageBreak/>
-        <w:t>ChatServer and check that the new User is able to join the ChatServer.</w:t>
+        <w:t>c.       Fill up the ChatServer with Users and have a new User try to join; then have a User leave the ChatServer and check that the new User is able to join the ChatServer.</w:t>
       </w:r>
       <w:r>
         <w:rPr>
@@ -9235,7 +10018,7 @@
 </file>
 
 <file path=customXml/itemProps1.xml><?xml version="1.0" encoding="utf-8"?>
-<ds:datastoreItem xmlns:ds="http://schemas.openxmlformats.org/officeDocument/2006/customXml" ds:itemID="{6F65BC0E-7EE1-41EF-9BBA-068B38FDE2F1}">
+<ds:datastoreItem xmlns:ds="http://schemas.openxmlformats.org/officeDocument/2006/customXml" ds:itemID="{3274AE93-90E6-4488-AAA7-5455D7274780}">
   <ds:schemaRefs>
     <ds:schemaRef ds:uri="http://schemas.openxmlformats.org/officeDocument/2006/bibliography"/>
   </ds:schemaRefs>

</xml_diff>